<commit_message>
Action Event and DriveSystem Class Def
Added the base action event for Actions, and added the class definition
for the DriveSystem class.
</commit_message>
<xml_diff>
--- a/doc/Team4324/Class Definitions/devices/DriveSystem.docx
+++ b/doc/Team4324/Class Definitions/devices/DriveSystem.docx
@@ -51,18 +51,8 @@
           <w:sz w:val="24"/>
           <w:szCs w:val="24"/>
         </w:rPr>
-        <w:t xml:space="preserve">, with the </w:t>
-      </w:r>
-      <w:proofErr w:type="spellStart"/>
-      <w:r>
-        <w:rPr>
-          <w:rFonts w:ascii="Times New Roman" w:eastAsia="Times New Roman" w:hAnsi="Times New Roman" w:cs="Times New Roman"/>
-          <w:sz w:val="24"/>
-          <w:szCs w:val="24"/>
-        </w:rPr>
-        <w:t>DriveSystem</w:t>
-      </w:r>
-      <w:proofErr w:type="spellEnd"/>
+        <w:t>, with the DriveSystem</w:t>
+      </w:r>
       <w:r>
         <w:rPr>
           <w:rFonts w:ascii="Times New Roman" w:eastAsia="Times New Roman" w:hAnsi="Times New Roman" w:cs="Times New Roman"/>
@@ -310,302 +300,28 @@
     </w:p>
     <w:p>
       <w:pPr>
-        <w:widowControl w:val="0"/>
-        <w:spacing w:line="240" w:lineRule="auto"/>
-        <w:contextualSpacing/>
-      </w:pPr>
-    </w:p>
-    <w:p>
-      <w:pPr>
-        <w:widowControl w:val="0"/>
-        <w:spacing w:line="240" w:lineRule="auto"/>
-      </w:pPr>
-      <w:r>
-        <w:rPr>
-          <w:rFonts w:ascii="Times New Roman" w:eastAsia="Times New Roman" w:hAnsi="Times New Roman" w:cs="Times New Roman"/>
-          <w:b/>
-          <w:sz w:val="24"/>
-          <w:szCs w:val="24"/>
-        </w:rPr>
-        <w:t>Public Constants (public static final):</w:t>
-      </w:r>
-    </w:p>
-    <w:p>
-      <w:pPr>
+        <w:pStyle w:val="ListParagraph"/>
         <w:widowControl w:val="0"/>
         <w:numPr>
           <w:ilvl w:val="0"/>
-          <w:numId w:val="4"/>
+          <w:numId w:val="5"/>
         </w:numPr>
         <w:spacing w:line="240" w:lineRule="auto"/>
-        <w:ind w:hanging="360"/>
+      </w:pPr>
+      <w:r>
+        <w:rPr>
+          <w:rFonts w:ascii="Times New Roman" w:eastAsia="Times New Roman" w:hAnsi="Times New Roman" w:cs="Times New Roman"/>
+          <w:sz w:val="24"/>
+          <w:szCs w:val="24"/>
+        </w:rPr>
+        <w:t>???</w:t>
+      </w:r>
+    </w:p>
+    <w:p>
+      <w:pPr>
+        <w:widowControl w:val="0"/>
+        <w:spacing w:line="240" w:lineRule="auto"/>
         <w:contextualSpacing/>
-        <w:rPr>
-          <w:rFonts w:ascii="Times New Roman" w:eastAsia="Times New Roman" w:hAnsi="Times New Roman" w:cs="Times New Roman"/>
-          <w:sz w:val="24"/>
-          <w:szCs w:val="24"/>
-        </w:rPr>
-      </w:pPr>
-      <w:r>
-        <w:rPr>
-          <w:rFonts w:ascii="Times New Roman" w:eastAsia="Times New Roman" w:hAnsi="Times New Roman" w:cs="Times New Roman"/>
-          <w:sz w:val="24"/>
-          <w:szCs w:val="24"/>
-        </w:rPr>
-        <w:t>&lt;required type if any&gt; &lt;NAME&gt;</w:t>
-      </w:r>
-    </w:p>
-    <w:p>
-      <w:pPr>
-        <w:widowControl w:val="0"/>
-        <w:numPr>
-          <w:ilvl w:val="1"/>
-          <w:numId w:val="4"/>
-        </w:numPr>
-        <w:spacing w:line="240" w:lineRule="auto"/>
-        <w:ind w:hanging="360"/>
-        <w:contextualSpacing/>
-        <w:rPr>
-          <w:rFonts w:ascii="Times New Roman" w:eastAsia="Times New Roman" w:hAnsi="Times New Roman" w:cs="Times New Roman"/>
-          <w:sz w:val="24"/>
-          <w:szCs w:val="24"/>
-        </w:rPr>
-      </w:pPr>
-      <w:r>
-        <w:rPr>
-          <w:rFonts w:ascii="Times New Roman" w:eastAsia="Times New Roman" w:hAnsi="Times New Roman" w:cs="Times New Roman"/>
-          <w:sz w:val="24"/>
-          <w:szCs w:val="24"/>
-        </w:rPr>
-        <w:t xml:space="preserve">Purpose: &lt;1-4 sentences&gt; Lorem ipsum </w:t>
-      </w:r>
-      <w:proofErr w:type="gramStart"/>
-      <w:r>
-        <w:rPr>
-          <w:rFonts w:ascii="Times New Roman" w:eastAsia="Times New Roman" w:hAnsi="Times New Roman" w:cs="Times New Roman"/>
-          <w:sz w:val="24"/>
-          <w:szCs w:val="24"/>
-        </w:rPr>
-        <w:t>dolor sit</w:t>
-      </w:r>
-      <w:proofErr w:type="gramEnd"/>
-      <w:r>
-        <w:rPr>
-          <w:rFonts w:ascii="Times New Roman" w:eastAsia="Times New Roman" w:hAnsi="Times New Roman" w:cs="Times New Roman"/>
-          <w:sz w:val="24"/>
-          <w:szCs w:val="24"/>
-        </w:rPr>
-        <w:t xml:space="preserve"> </w:t>
-      </w:r>
-      <w:proofErr w:type="spellStart"/>
-      <w:r>
-        <w:rPr>
-          <w:rFonts w:ascii="Times New Roman" w:eastAsia="Times New Roman" w:hAnsi="Times New Roman" w:cs="Times New Roman"/>
-          <w:sz w:val="24"/>
-          <w:szCs w:val="24"/>
-        </w:rPr>
-        <w:t>amet</w:t>
-      </w:r>
-      <w:proofErr w:type="spellEnd"/>
-      <w:r>
-        <w:rPr>
-          <w:rFonts w:ascii="Times New Roman" w:eastAsia="Times New Roman" w:hAnsi="Times New Roman" w:cs="Times New Roman"/>
-          <w:sz w:val="24"/>
-          <w:szCs w:val="24"/>
-        </w:rPr>
-        <w:t xml:space="preserve">, </w:t>
-      </w:r>
-      <w:proofErr w:type="spellStart"/>
-      <w:r>
-        <w:rPr>
-          <w:rFonts w:ascii="Times New Roman" w:eastAsia="Times New Roman" w:hAnsi="Times New Roman" w:cs="Times New Roman"/>
-          <w:sz w:val="24"/>
-          <w:szCs w:val="24"/>
-        </w:rPr>
-        <w:t>consectetur</w:t>
-      </w:r>
-      <w:proofErr w:type="spellEnd"/>
-      <w:r>
-        <w:rPr>
-          <w:rFonts w:ascii="Times New Roman" w:eastAsia="Times New Roman" w:hAnsi="Times New Roman" w:cs="Times New Roman"/>
-          <w:sz w:val="24"/>
-          <w:szCs w:val="24"/>
-        </w:rPr>
-        <w:t xml:space="preserve"> </w:t>
-      </w:r>
-      <w:proofErr w:type="spellStart"/>
-      <w:r>
-        <w:rPr>
-          <w:rFonts w:ascii="Times New Roman" w:eastAsia="Times New Roman" w:hAnsi="Times New Roman" w:cs="Times New Roman"/>
-          <w:sz w:val="24"/>
-          <w:szCs w:val="24"/>
-        </w:rPr>
-        <w:t>adipiscing</w:t>
-      </w:r>
-      <w:proofErr w:type="spellEnd"/>
-      <w:r>
-        <w:rPr>
-          <w:rFonts w:ascii="Times New Roman" w:eastAsia="Times New Roman" w:hAnsi="Times New Roman" w:cs="Times New Roman"/>
-          <w:sz w:val="24"/>
-          <w:szCs w:val="24"/>
-        </w:rPr>
-        <w:t xml:space="preserve"> </w:t>
-      </w:r>
-      <w:proofErr w:type="spellStart"/>
-      <w:r>
-        <w:rPr>
-          <w:rFonts w:ascii="Times New Roman" w:eastAsia="Times New Roman" w:hAnsi="Times New Roman" w:cs="Times New Roman"/>
-          <w:sz w:val="24"/>
-          <w:szCs w:val="24"/>
-        </w:rPr>
-        <w:t>elit</w:t>
-      </w:r>
-      <w:proofErr w:type="spellEnd"/>
-      <w:r>
-        <w:rPr>
-          <w:rFonts w:ascii="Times New Roman" w:eastAsia="Times New Roman" w:hAnsi="Times New Roman" w:cs="Times New Roman"/>
-          <w:sz w:val="24"/>
-          <w:szCs w:val="24"/>
-        </w:rPr>
-        <w:t xml:space="preserve">. </w:t>
-      </w:r>
-      <w:proofErr w:type="spellStart"/>
-      <w:r>
-        <w:rPr>
-          <w:rFonts w:ascii="Times New Roman" w:eastAsia="Times New Roman" w:hAnsi="Times New Roman" w:cs="Times New Roman"/>
-          <w:sz w:val="24"/>
-          <w:szCs w:val="24"/>
-        </w:rPr>
-        <w:t>Pellentesque</w:t>
-      </w:r>
-      <w:proofErr w:type="spellEnd"/>
-      <w:r>
-        <w:rPr>
-          <w:rFonts w:ascii="Times New Roman" w:eastAsia="Times New Roman" w:hAnsi="Times New Roman" w:cs="Times New Roman"/>
-          <w:sz w:val="24"/>
-          <w:szCs w:val="24"/>
-        </w:rPr>
-        <w:t xml:space="preserve"> in </w:t>
-      </w:r>
-      <w:proofErr w:type="spellStart"/>
-      <w:r>
-        <w:rPr>
-          <w:rFonts w:ascii="Times New Roman" w:eastAsia="Times New Roman" w:hAnsi="Times New Roman" w:cs="Times New Roman"/>
-          <w:sz w:val="24"/>
-          <w:szCs w:val="24"/>
-        </w:rPr>
-        <w:t>turpis</w:t>
-      </w:r>
-      <w:proofErr w:type="spellEnd"/>
-      <w:r>
-        <w:rPr>
-          <w:rFonts w:ascii="Times New Roman" w:eastAsia="Times New Roman" w:hAnsi="Times New Roman" w:cs="Times New Roman"/>
-          <w:sz w:val="24"/>
-          <w:szCs w:val="24"/>
-        </w:rPr>
-        <w:t xml:space="preserve"> </w:t>
-      </w:r>
-      <w:proofErr w:type="spellStart"/>
-      <w:r>
-        <w:rPr>
-          <w:rFonts w:ascii="Times New Roman" w:eastAsia="Times New Roman" w:hAnsi="Times New Roman" w:cs="Times New Roman"/>
-          <w:sz w:val="24"/>
-          <w:szCs w:val="24"/>
-        </w:rPr>
-        <w:t>posuere</w:t>
-      </w:r>
-      <w:proofErr w:type="spellEnd"/>
-      <w:r>
-        <w:rPr>
-          <w:rFonts w:ascii="Times New Roman" w:eastAsia="Times New Roman" w:hAnsi="Times New Roman" w:cs="Times New Roman"/>
-          <w:sz w:val="24"/>
-          <w:szCs w:val="24"/>
-        </w:rPr>
-        <w:t xml:space="preserve">, </w:t>
-      </w:r>
-      <w:proofErr w:type="spellStart"/>
-      <w:r>
-        <w:rPr>
-          <w:rFonts w:ascii="Times New Roman" w:eastAsia="Times New Roman" w:hAnsi="Times New Roman" w:cs="Times New Roman"/>
-          <w:sz w:val="24"/>
-          <w:szCs w:val="24"/>
-        </w:rPr>
-        <w:t>pretium</w:t>
-      </w:r>
-      <w:proofErr w:type="spellEnd"/>
-      <w:r>
-        <w:rPr>
-          <w:rFonts w:ascii="Times New Roman" w:eastAsia="Times New Roman" w:hAnsi="Times New Roman" w:cs="Times New Roman"/>
-          <w:sz w:val="24"/>
-          <w:szCs w:val="24"/>
-        </w:rPr>
-        <w:t xml:space="preserve"> </w:t>
-      </w:r>
-      <w:proofErr w:type="spellStart"/>
-      <w:r>
-        <w:rPr>
-          <w:rFonts w:ascii="Times New Roman" w:eastAsia="Times New Roman" w:hAnsi="Times New Roman" w:cs="Times New Roman"/>
-          <w:sz w:val="24"/>
-          <w:szCs w:val="24"/>
-        </w:rPr>
-        <w:t>velit</w:t>
-      </w:r>
-      <w:proofErr w:type="spellEnd"/>
-      <w:r>
-        <w:rPr>
-          <w:rFonts w:ascii="Times New Roman" w:eastAsia="Times New Roman" w:hAnsi="Times New Roman" w:cs="Times New Roman"/>
-          <w:sz w:val="24"/>
-          <w:szCs w:val="24"/>
-        </w:rPr>
-        <w:t xml:space="preserve"> in, </w:t>
-      </w:r>
-      <w:proofErr w:type="spellStart"/>
-      <w:r>
-        <w:rPr>
-          <w:rFonts w:ascii="Times New Roman" w:eastAsia="Times New Roman" w:hAnsi="Times New Roman" w:cs="Times New Roman"/>
-          <w:sz w:val="24"/>
-          <w:szCs w:val="24"/>
-        </w:rPr>
-        <w:t>tempor</w:t>
-      </w:r>
-      <w:proofErr w:type="spellEnd"/>
-      <w:r>
-        <w:rPr>
-          <w:rFonts w:ascii="Times New Roman" w:eastAsia="Times New Roman" w:hAnsi="Times New Roman" w:cs="Times New Roman"/>
-          <w:sz w:val="24"/>
-          <w:szCs w:val="24"/>
-        </w:rPr>
-        <w:t xml:space="preserve"> </w:t>
-      </w:r>
-      <w:proofErr w:type="spellStart"/>
-      <w:r>
-        <w:rPr>
-          <w:rFonts w:ascii="Times New Roman" w:eastAsia="Times New Roman" w:hAnsi="Times New Roman" w:cs="Times New Roman"/>
-          <w:sz w:val="24"/>
-          <w:szCs w:val="24"/>
-        </w:rPr>
-        <w:t>turpis</w:t>
-      </w:r>
-      <w:proofErr w:type="spellEnd"/>
-      <w:r>
-        <w:rPr>
-          <w:rFonts w:ascii="Times New Roman" w:eastAsia="Times New Roman" w:hAnsi="Times New Roman" w:cs="Times New Roman"/>
-          <w:sz w:val="24"/>
-          <w:szCs w:val="24"/>
-        </w:rPr>
-        <w:t>.</w:t>
-      </w:r>
-    </w:p>
-    <w:p>
-      <w:pPr>
-        <w:widowControl w:val="0"/>
-        <w:spacing w:line="240" w:lineRule="auto"/>
-        <w:contextualSpacing/>
-        <w:rPr>
-          <w:rFonts w:ascii="Times New Roman" w:eastAsia="Times New Roman" w:hAnsi="Times New Roman" w:cs="Times New Roman"/>
-          <w:sz w:val="24"/>
-          <w:szCs w:val="24"/>
-        </w:rPr>
       </w:pPr>
     </w:p>
     <w:p>
@@ -620,147 +336,89 @@
           <w:sz w:val="24"/>
           <w:szCs w:val="24"/>
         </w:rPr>
-        <w:t>Constructors (called when an object instance is created):</w:t>
-      </w:r>
-    </w:p>
-    <w:p>
-      <w:pPr>
+        <w:t>Public Constants (public static final):</w:t>
+      </w:r>
+    </w:p>
+    <w:p>
+      <w:pPr>
+        <w:pStyle w:val="ListParagraph"/>
         <w:widowControl w:val="0"/>
         <w:numPr>
           <w:ilvl w:val="0"/>
-          <w:numId w:val="2"/>
+          <w:numId w:val="6"/>
         </w:numPr>
         <w:spacing w:line="240" w:lineRule="auto"/>
-        <w:ind w:hanging="360"/>
-        <w:contextualSpacing/>
-        <w:rPr>
-          <w:rFonts w:ascii="Times New Roman" w:eastAsia="Times New Roman" w:hAnsi="Times New Roman" w:cs="Times New Roman"/>
-          <w:sz w:val="24"/>
-          <w:szCs w:val="24"/>
-        </w:rPr>
-      </w:pPr>
-      <w:r>
-        <w:rPr>
-          <w:rFonts w:ascii="Times New Roman" w:eastAsia="Times New Roman" w:hAnsi="Times New Roman" w:cs="Times New Roman"/>
-          <w:sz w:val="24"/>
-          <w:szCs w:val="24"/>
-        </w:rPr>
-        <w:t>(</w:t>
-      </w:r>
-      <w:r>
-        <w:rPr>
-          <w:rFonts w:ascii="Times New Roman" w:eastAsia="Times New Roman" w:hAnsi="Times New Roman" w:cs="Times New Roman"/>
-          <w:sz w:val="24"/>
-          <w:szCs w:val="24"/>
-        </w:rPr>
-        <w:t>0</w:t>
-      </w:r>
-      <w:r>
-        <w:rPr>
-          <w:rFonts w:ascii="Times New Roman" w:eastAsia="Times New Roman" w:hAnsi="Times New Roman" w:cs="Times New Roman"/>
-          <w:sz w:val="24"/>
-          <w:szCs w:val="24"/>
-        </w:rPr>
-        <w:t xml:space="preserve"> arguments)</w:t>
-      </w:r>
-    </w:p>
-    <w:p>
-      <w:pPr>
+        <w:rPr>
+          <w:rFonts w:ascii="Times New Roman" w:eastAsia="Times New Roman" w:hAnsi="Times New Roman" w:cs="Times New Roman"/>
+          <w:sz w:val="24"/>
+          <w:szCs w:val="24"/>
+        </w:rPr>
+      </w:pPr>
+      <w:r>
+        <w:rPr>
+          <w:rFonts w:ascii="Times New Roman" w:eastAsia="Times New Roman" w:hAnsi="Times New Roman" w:cs="Times New Roman"/>
+          <w:sz w:val="24"/>
+          <w:szCs w:val="24"/>
+        </w:rPr>
+        <w:t>None</w:t>
+      </w:r>
+    </w:p>
+    <w:p>
+      <w:pPr>
+        <w:pStyle w:val="ListParagraph"/>
+        <w:widowControl w:val="0"/>
+        <w:spacing w:line="240" w:lineRule="auto"/>
+        <w:rPr>
+          <w:rFonts w:ascii="Times New Roman" w:eastAsia="Times New Roman" w:hAnsi="Times New Roman" w:cs="Times New Roman"/>
+          <w:sz w:val="24"/>
+          <w:szCs w:val="24"/>
+        </w:rPr>
+      </w:pPr>
+    </w:p>
+    <w:p>
+      <w:pPr>
+        <w:widowControl w:val="0"/>
+        <w:spacing w:line="240" w:lineRule="auto"/>
+      </w:pPr>
+      <w:r>
+        <w:rPr>
+          <w:rFonts w:ascii="Times New Roman" w:eastAsia="Times New Roman" w:hAnsi="Times New Roman" w:cs="Times New Roman"/>
+          <w:b/>
+          <w:sz w:val="24"/>
+          <w:szCs w:val="24"/>
+        </w:rPr>
+        <w:t>Constructors (called when an object instance is created):</w:t>
+      </w:r>
+    </w:p>
+    <w:p>
+      <w:pPr>
+        <w:pStyle w:val="ListParagraph"/>
         <w:widowControl w:val="0"/>
         <w:numPr>
-          <w:ilvl w:val="1"/>
-          <w:numId w:val="2"/>
+          <w:ilvl w:val="0"/>
+          <w:numId w:val="6"/>
         </w:numPr>
         <w:spacing w:line="240" w:lineRule="auto"/>
-        <w:ind w:hanging="360"/>
-        <w:contextualSpacing/>
-        <w:rPr>
-          <w:rFonts w:ascii="Times New Roman" w:eastAsia="Times New Roman" w:hAnsi="Times New Roman" w:cs="Times New Roman"/>
-          <w:sz w:val="24"/>
-          <w:szCs w:val="24"/>
-        </w:rPr>
-      </w:pPr>
-      <w:r>
-        <w:rPr>
-          <w:rFonts w:ascii="Times New Roman" w:eastAsia="Times New Roman" w:hAnsi="Times New Roman" w:cs="Times New Roman"/>
-          <w:sz w:val="24"/>
-          <w:szCs w:val="24"/>
-        </w:rPr>
-        <w:t xml:space="preserve">Must Initialize: </w:t>
-      </w:r>
-      <w:r>
-        <w:rPr>
-          <w:rFonts w:ascii="Times New Roman" w:eastAsia="Times New Roman" w:hAnsi="Times New Roman" w:cs="Times New Roman"/>
-          <w:sz w:val="24"/>
-          <w:szCs w:val="24"/>
-        </w:rPr>
-        <w:t>All motors/devices part of the drive system (use classes in ‘</w:t>
-      </w:r>
-      <w:proofErr w:type="spellStart"/>
-      <w:r>
-        <w:rPr>
-          <w:rFonts w:ascii="Times New Roman" w:eastAsia="Times New Roman" w:hAnsi="Times New Roman" w:cs="Times New Roman"/>
-          <w:sz w:val="24"/>
-          <w:szCs w:val="24"/>
-        </w:rPr>
-        <w:t>com.lmrobotics.devices</w:t>
-      </w:r>
-      <w:proofErr w:type="spellEnd"/>
-      <w:r>
-        <w:rPr>
-          <w:rFonts w:ascii="Times New Roman" w:eastAsia="Times New Roman" w:hAnsi="Times New Roman" w:cs="Times New Roman"/>
-          <w:sz w:val="24"/>
-          <w:szCs w:val="24"/>
-        </w:rPr>
-        <w:t>’</w:t>
-      </w:r>
-      <w:r>
-        <w:rPr>
-          <w:rFonts w:ascii="Times New Roman" w:eastAsia="Times New Roman" w:hAnsi="Times New Roman" w:cs="Times New Roman"/>
-          <w:sz w:val="24"/>
-          <w:szCs w:val="24"/>
-        </w:rPr>
-        <w:t xml:space="preserve"> like the ‘Motor’ class</w:t>
-      </w:r>
-      <w:r>
-        <w:rPr>
-          <w:rFonts w:ascii="Times New Roman" w:eastAsia="Times New Roman" w:hAnsi="Times New Roman" w:cs="Times New Roman"/>
-          <w:sz w:val="24"/>
-          <w:szCs w:val="24"/>
-        </w:rPr>
-        <w:t>).</w:t>
-      </w:r>
-    </w:p>
-    <w:p>
-      <w:pPr>
-        <w:widowControl w:val="0"/>
-        <w:numPr>
-          <w:ilvl w:val="1"/>
-          <w:numId w:val="2"/>
-        </w:numPr>
-        <w:spacing w:line="240" w:lineRule="auto"/>
-        <w:ind w:hanging="360"/>
-        <w:contextualSpacing/>
-        <w:rPr>
-          <w:rFonts w:ascii="Times New Roman" w:eastAsia="Times New Roman" w:hAnsi="Times New Roman" w:cs="Times New Roman"/>
-          <w:sz w:val="24"/>
-          <w:szCs w:val="24"/>
-        </w:rPr>
-      </w:pPr>
-      <w:r>
-        <w:rPr>
-          <w:rFonts w:ascii="Times New Roman" w:eastAsia="Times New Roman" w:hAnsi="Times New Roman" w:cs="Times New Roman"/>
-          <w:sz w:val="24"/>
-          <w:szCs w:val="24"/>
-        </w:rPr>
-        <w:t>Arguments: N/A</w:t>
-      </w:r>
-    </w:p>
-    <w:p>
-      <w:pPr>
-        <w:widowControl w:val="0"/>
-        <w:spacing w:line="240" w:lineRule="auto"/>
-        <w:contextualSpacing/>
+        <w:rPr>
+          <w:rFonts w:ascii="Times New Roman" w:eastAsia="Times New Roman" w:hAnsi="Times New Roman" w:cs="Times New Roman"/>
+          <w:sz w:val="24"/>
+          <w:szCs w:val="24"/>
+        </w:rPr>
+      </w:pPr>
+      <w:r>
+        <w:rPr>
+          <w:rFonts w:ascii="Times New Roman" w:eastAsia="Times New Roman" w:hAnsi="Times New Roman" w:cs="Times New Roman"/>
+          <w:sz w:val="24"/>
+          <w:szCs w:val="24"/>
+        </w:rPr>
+        <w:t>None required by interface</w:t>
+      </w:r>
+    </w:p>
+    <w:p>
+      <w:pPr>
+        <w:pStyle w:val="ListParagraph"/>
+        <w:widowControl w:val="0"/>
+        <w:spacing w:line="240" w:lineRule="auto"/>
         <w:rPr>
           <w:rFonts w:ascii="Times New Roman" w:eastAsia="Times New Roman" w:hAnsi="Times New Roman" w:cs="Times New Roman"/>
           <w:sz w:val="24"/>
@@ -805,7 +463,39 @@
           <w:sz w:val="24"/>
           <w:szCs w:val="24"/>
         </w:rPr>
-        <w:t>public &lt;other tags&gt; &lt;return type&gt; &lt;method name&gt;(&lt;#&gt; arguments)</w:t>
+        <w:t>p</w:t>
+      </w:r>
+      <w:r>
+        <w:rPr>
+          <w:rFonts w:ascii="Times New Roman" w:eastAsia="Times New Roman" w:hAnsi="Times New Roman" w:cs="Times New Roman"/>
+          <w:sz w:val="24"/>
+          <w:szCs w:val="24"/>
+        </w:rPr>
+        <w:t xml:space="preserve">ublic </w:t>
+      </w:r>
+      <w:r>
+        <w:rPr>
+          <w:rFonts w:ascii="Times New Roman" w:eastAsia="Times New Roman" w:hAnsi="Times New Roman" w:cs="Times New Roman"/>
+          <w:sz w:val="24"/>
+          <w:szCs w:val="24"/>
+        </w:rPr>
+        <w:t xml:space="preserve">synchronized </w:t>
+      </w:r>
+      <w:r>
+        <w:rPr>
+          <w:rFonts w:ascii="Times New Roman" w:eastAsia="Times New Roman" w:hAnsi="Times New Roman" w:cs="Times New Roman"/>
+          <w:sz w:val="24"/>
+          <w:szCs w:val="24"/>
+        </w:rPr>
+        <w:t>void setLeft(1 argument</w:t>
+      </w:r>
+      <w:r>
+        <w:rPr>
+          <w:rFonts w:ascii="Times New Roman" w:eastAsia="Times New Roman" w:hAnsi="Times New Roman" w:cs="Times New Roman"/>
+          <w:sz w:val="24"/>
+          <w:szCs w:val="24"/>
+        </w:rPr>
+        <w:t>)</w:t>
       </w:r>
     </w:p>
     <w:p>
@@ -830,223 +520,15 @@
           <w:sz w:val="24"/>
           <w:szCs w:val="24"/>
         </w:rPr>
-        <w:t xml:space="preserve">Purpose: &lt;1-4 sentences&gt; Lorem ipsum </w:t>
-      </w:r>
-      <w:proofErr w:type="gramStart"/>
-      <w:r>
-        <w:rPr>
-          <w:rFonts w:ascii="Times New Roman" w:eastAsia="Times New Roman" w:hAnsi="Times New Roman" w:cs="Times New Roman"/>
-          <w:sz w:val="24"/>
-          <w:szCs w:val="24"/>
-        </w:rPr>
-        <w:t>dolor sit</w:t>
-      </w:r>
-      <w:proofErr w:type="gramEnd"/>
-      <w:r>
-        <w:rPr>
-          <w:rFonts w:ascii="Times New Roman" w:eastAsia="Times New Roman" w:hAnsi="Times New Roman" w:cs="Times New Roman"/>
-          <w:sz w:val="24"/>
-          <w:szCs w:val="24"/>
-        </w:rPr>
-        <w:t xml:space="preserve"> </w:t>
-      </w:r>
-      <w:proofErr w:type="spellStart"/>
-      <w:r>
-        <w:rPr>
-          <w:rFonts w:ascii="Times New Roman" w:eastAsia="Times New Roman" w:hAnsi="Times New Roman" w:cs="Times New Roman"/>
-          <w:sz w:val="24"/>
-          <w:szCs w:val="24"/>
-        </w:rPr>
-        <w:t>amet</w:t>
-      </w:r>
-      <w:proofErr w:type="spellEnd"/>
-      <w:r>
-        <w:rPr>
-          <w:rFonts w:ascii="Times New Roman" w:eastAsia="Times New Roman" w:hAnsi="Times New Roman" w:cs="Times New Roman"/>
-          <w:sz w:val="24"/>
-          <w:szCs w:val="24"/>
-        </w:rPr>
-        <w:t xml:space="preserve">, </w:t>
-      </w:r>
-      <w:proofErr w:type="spellStart"/>
-      <w:r>
-        <w:rPr>
-          <w:rFonts w:ascii="Times New Roman" w:eastAsia="Times New Roman" w:hAnsi="Times New Roman" w:cs="Times New Roman"/>
-          <w:sz w:val="24"/>
-          <w:szCs w:val="24"/>
-        </w:rPr>
-        <w:t>consectetur</w:t>
-      </w:r>
-      <w:proofErr w:type="spellEnd"/>
-      <w:r>
-        <w:rPr>
-          <w:rFonts w:ascii="Times New Roman" w:eastAsia="Times New Roman" w:hAnsi="Times New Roman" w:cs="Times New Roman"/>
-          <w:sz w:val="24"/>
-          <w:szCs w:val="24"/>
-        </w:rPr>
-        <w:t xml:space="preserve"> </w:t>
-      </w:r>
-      <w:proofErr w:type="spellStart"/>
-      <w:r>
-        <w:rPr>
-          <w:rFonts w:ascii="Times New Roman" w:eastAsia="Times New Roman" w:hAnsi="Times New Roman" w:cs="Times New Roman"/>
-          <w:sz w:val="24"/>
-          <w:szCs w:val="24"/>
-        </w:rPr>
-        <w:t>adipiscing</w:t>
-      </w:r>
-      <w:proofErr w:type="spellEnd"/>
-      <w:r>
-        <w:rPr>
-          <w:rFonts w:ascii="Times New Roman" w:eastAsia="Times New Roman" w:hAnsi="Times New Roman" w:cs="Times New Roman"/>
-          <w:sz w:val="24"/>
-          <w:szCs w:val="24"/>
-        </w:rPr>
-        <w:t xml:space="preserve"> </w:t>
-      </w:r>
-      <w:proofErr w:type="spellStart"/>
-      <w:r>
-        <w:rPr>
-          <w:rFonts w:ascii="Times New Roman" w:eastAsia="Times New Roman" w:hAnsi="Times New Roman" w:cs="Times New Roman"/>
-          <w:sz w:val="24"/>
-          <w:szCs w:val="24"/>
-        </w:rPr>
-        <w:t>elit</w:t>
-      </w:r>
-      <w:proofErr w:type="spellEnd"/>
-      <w:r>
-        <w:rPr>
-          <w:rFonts w:ascii="Times New Roman" w:eastAsia="Times New Roman" w:hAnsi="Times New Roman" w:cs="Times New Roman"/>
-          <w:sz w:val="24"/>
-          <w:szCs w:val="24"/>
-        </w:rPr>
-        <w:t xml:space="preserve">. </w:t>
-      </w:r>
-      <w:proofErr w:type="spellStart"/>
-      <w:r>
-        <w:rPr>
-          <w:rFonts w:ascii="Times New Roman" w:eastAsia="Times New Roman" w:hAnsi="Times New Roman" w:cs="Times New Roman"/>
-          <w:sz w:val="24"/>
-          <w:szCs w:val="24"/>
-        </w:rPr>
-        <w:t>Pellentesque</w:t>
-      </w:r>
-      <w:proofErr w:type="spellEnd"/>
-      <w:r>
-        <w:rPr>
-          <w:rFonts w:ascii="Times New Roman" w:eastAsia="Times New Roman" w:hAnsi="Times New Roman" w:cs="Times New Roman"/>
-          <w:sz w:val="24"/>
-          <w:szCs w:val="24"/>
-        </w:rPr>
-        <w:t xml:space="preserve"> in </w:t>
-      </w:r>
-      <w:proofErr w:type="spellStart"/>
-      <w:r>
-        <w:rPr>
-          <w:rFonts w:ascii="Times New Roman" w:eastAsia="Times New Roman" w:hAnsi="Times New Roman" w:cs="Times New Roman"/>
-          <w:sz w:val="24"/>
-          <w:szCs w:val="24"/>
-        </w:rPr>
-        <w:t>turpis</w:t>
-      </w:r>
-      <w:proofErr w:type="spellEnd"/>
-      <w:r>
-        <w:rPr>
-          <w:rFonts w:ascii="Times New Roman" w:eastAsia="Times New Roman" w:hAnsi="Times New Roman" w:cs="Times New Roman"/>
-          <w:sz w:val="24"/>
-          <w:szCs w:val="24"/>
-        </w:rPr>
-        <w:t xml:space="preserve"> </w:t>
-      </w:r>
-      <w:proofErr w:type="spellStart"/>
-      <w:r>
-        <w:rPr>
-          <w:rFonts w:ascii="Times New Roman" w:eastAsia="Times New Roman" w:hAnsi="Times New Roman" w:cs="Times New Roman"/>
-          <w:sz w:val="24"/>
-          <w:szCs w:val="24"/>
-        </w:rPr>
-        <w:t>posuere</w:t>
-      </w:r>
-      <w:proofErr w:type="spellEnd"/>
-      <w:r>
-        <w:rPr>
-          <w:rFonts w:ascii="Times New Roman" w:eastAsia="Times New Roman" w:hAnsi="Times New Roman" w:cs="Times New Roman"/>
-          <w:sz w:val="24"/>
-          <w:szCs w:val="24"/>
-        </w:rPr>
-        <w:t xml:space="preserve">, </w:t>
-      </w:r>
-      <w:proofErr w:type="spellStart"/>
-      <w:r>
-        <w:rPr>
-          <w:rFonts w:ascii="Times New Roman" w:eastAsia="Times New Roman" w:hAnsi="Times New Roman" w:cs="Times New Roman"/>
-          <w:sz w:val="24"/>
-          <w:szCs w:val="24"/>
-        </w:rPr>
-        <w:t>pretium</w:t>
-      </w:r>
-      <w:proofErr w:type="spellEnd"/>
-      <w:r>
-        <w:rPr>
-          <w:rFonts w:ascii="Times New Roman" w:eastAsia="Times New Roman" w:hAnsi="Times New Roman" w:cs="Times New Roman"/>
-          <w:sz w:val="24"/>
-          <w:szCs w:val="24"/>
-        </w:rPr>
-        <w:t xml:space="preserve"> </w:t>
-      </w:r>
-      <w:proofErr w:type="spellStart"/>
-      <w:r>
-        <w:rPr>
-          <w:rFonts w:ascii="Times New Roman" w:eastAsia="Times New Roman" w:hAnsi="Times New Roman" w:cs="Times New Roman"/>
-          <w:sz w:val="24"/>
-          <w:szCs w:val="24"/>
-        </w:rPr>
-        <w:t>velit</w:t>
-      </w:r>
-      <w:proofErr w:type="spellEnd"/>
-      <w:r>
-        <w:rPr>
-          <w:rFonts w:ascii="Times New Roman" w:eastAsia="Times New Roman" w:hAnsi="Times New Roman" w:cs="Times New Roman"/>
-          <w:sz w:val="24"/>
-          <w:szCs w:val="24"/>
-        </w:rPr>
-        <w:t xml:space="preserve"> in, </w:t>
-      </w:r>
-      <w:proofErr w:type="spellStart"/>
-      <w:r>
-        <w:rPr>
-          <w:rFonts w:ascii="Times New Roman" w:eastAsia="Times New Roman" w:hAnsi="Times New Roman" w:cs="Times New Roman"/>
-          <w:sz w:val="24"/>
-          <w:szCs w:val="24"/>
-        </w:rPr>
-        <w:t>tempor</w:t>
-      </w:r>
-      <w:proofErr w:type="spellEnd"/>
-      <w:r>
-        <w:rPr>
-          <w:rFonts w:ascii="Times New Roman" w:eastAsia="Times New Roman" w:hAnsi="Times New Roman" w:cs="Times New Roman"/>
-          <w:sz w:val="24"/>
-          <w:szCs w:val="24"/>
-        </w:rPr>
-        <w:t xml:space="preserve"> </w:t>
-      </w:r>
-      <w:proofErr w:type="spellStart"/>
-      <w:r>
-        <w:rPr>
-          <w:rFonts w:ascii="Times New Roman" w:eastAsia="Times New Roman" w:hAnsi="Times New Roman" w:cs="Times New Roman"/>
-          <w:sz w:val="24"/>
-          <w:szCs w:val="24"/>
-        </w:rPr>
-        <w:t>turpis</w:t>
-      </w:r>
-      <w:proofErr w:type="spellEnd"/>
-      <w:r>
-        <w:rPr>
-          <w:rFonts w:ascii="Times New Roman" w:eastAsia="Times New Roman" w:hAnsi="Times New Roman" w:cs="Times New Roman"/>
-          <w:sz w:val="24"/>
-          <w:szCs w:val="24"/>
-        </w:rPr>
-        <w:t>.</w:t>
+        <w:t xml:space="preserve">Purpose: </w:t>
+      </w:r>
+      <w:r>
+        <w:rPr>
+          <w:rFonts w:ascii="Times New Roman" w:eastAsia="Times New Roman" w:hAnsi="Times New Roman" w:cs="Times New Roman"/>
+          <w:sz w:val="24"/>
+          <w:szCs w:val="24"/>
+        </w:rPr>
+        <w:t>Sets the power of all the drive motors on the left side of the robot.</w:t>
       </w:r>
     </w:p>
     <w:p>
@@ -1071,7 +553,31 @@
           <w:sz w:val="24"/>
           <w:szCs w:val="24"/>
         </w:rPr>
-        <w:t>Priority: &lt;Same options as the class priority&gt; (&lt;reason&gt;)</w:t>
+        <w:t xml:space="preserve">Priority: </w:t>
+      </w:r>
+      <w:r>
+        <w:rPr>
+          <w:rFonts w:ascii="Times New Roman" w:eastAsia="Times New Roman" w:hAnsi="Times New Roman" w:cs="Times New Roman"/>
+          <w:sz w:val="24"/>
+          <w:szCs w:val="24"/>
+        </w:rPr>
+        <w:t>High</w:t>
+      </w:r>
+      <w:r>
+        <w:rPr>
+          <w:rFonts w:ascii="Times New Roman" w:eastAsia="Times New Roman" w:hAnsi="Times New Roman" w:cs="Times New Roman"/>
+          <w:sz w:val="24"/>
+          <w:szCs w:val="24"/>
+        </w:rPr>
+        <w:t xml:space="preserve"> </w:t>
+      </w:r>
+      <w:r>
+        <w:rPr>
+          <w:rFonts w:ascii="Times New Roman" w:eastAsia="Times New Roman" w:hAnsi="Times New Roman" w:cs="Times New Roman"/>
+          <w:sz w:val="24"/>
+          <w:szCs w:val="24"/>
+        </w:rPr>
+        <w:t>(Sets all the left drive motors)</w:t>
       </w:r>
     </w:p>
     <w:p>
@@ -1121,7 +627,7 @@
           <w:sz w:val="24"/>
           <w:szCs w:val="24"/>
         </w:rPr>
-        <w:t>&lt;type&gt; &lt;arg1&gt;</w:t>
+        <w:t>int power</w:t>
       </w:r>
     </w:p>
     <w:p>
@@ -1146,7 +652,7 @@
           <w:sz w:val="24"/>
           <w:szCs w:val="24"/>
         </w:rPr>
-        <w:t>What to put there (see also: &lt;something else in this file&gt;)</w:t>
+        <w:t>The power to set to (See also: Motor.MAX_POWER)</w:t>
       </w:r>
     </w:p>
     <w:p>
@@ -1171,7 +677,155 @@
           <w:sz w:val="24"/>
           <w:szCs w:val="24"/>
         </w:rPr>
-        <w:t>Returns: (&lt;type&gt;) &lt;what data is returned&gt;</w:t>
+        <w:t>Returns: N/A</w:t>
+      </w:r>
+    </w:p>
+    <w:p>
+      <w:pPr>
+        <w:widowControl w:val="0"/>
+        <w:numPr>
+          <w:ilvl w:val="0"/>
+          <w:numId w:val="3"/>
+        </w:numPr>
+        <w:spacing w:line="240" w:lineRule="auto"/>
+        <w:ind w:hanging="360"/>
+        <w:contextualSpacing/>
+        <w:rPr>
+          <w:rFonts w:ascii="Times New Roman" w:eastAsia="Times New Roman" w:hAnsi="Times New Roman" w:cs="Times New Roman"/>
+          <w:sz w:val="24"/>
+          <w:szCs w:val="24"/>
+        </w:rPr>
+      </w:pPr>
+      <w:r>
+        <w:rPr>
+          <w:rFonts w:ascii="Times New Roman" w:eastAsia="Times New Roman" w:hAnsi="Times New Roman" w:cs="Times New Roman"/>
+          <w:sz w:val="24"/>
+          <w:szCs w:val="24"/>
+        </w:rPr>
+        <w:t>p</w:t>
+      </w:r>
+      <w:r>
+        <w:rPr>
+          <w:rFonts w:ascii="Times New Roman" w:eastAsia="Times New Roman" w:hAnsi="Times New Roman" w:cs="Times New Roman"/>
+          <w:sz w:val="24"/>
+          <w:szCs w:val="24"/>
+        </w:rPr>
+        <w:t>ublic synchronized void setRight</w:t>
+      </w:r>
+      <w:r>
+        <w:rPr>
+          <w:rFonts w:ascii="Times New Roman" w:eastAsia="Times New Roman" w:hAnsi="Times New Roman" w:cs="Times New Roman"/>
+          <w:sz w:val="24"/>
+          <w:szCs w:val="24"/>
+        </w:rPr>
+        <w:t>(1 argument)</w:t>
+      </w:r>
+    </w:p>
+    <w:p>
+      <w:pPr>
+        <w:widowControl w:val="0"/>
+        <w:numPr>
+          <w:ilvl w:val="1"/>
+          <w:numId w:val="3"/>
+        </w:numPr>
+        <w:spacing w:line="240" w:lineRule="auto"/>
+        <w:ind w:hanging="360"/>
+        <w:contextualSpacing/>
+        <w:rPr>
+          <w:rFonts w:ascii="Times New Roman" w:eastAsia="Times New Roman" w:hAnsi="Times New Roman" w:cs="Times New Roman"/>
+          <w:sz w:val="24"/>
+          <w:szCs w:val="24"/>
+        </w:rPr>
+      </w:pPr>
+      <w:r>
+        <w:rPr>
+          <w:rFonts w:ascii="Times New Roman" w:eastAsia="Times New Roman" w:hAnsi="Times New Roman" w:cs="Times New Roman"/>
+          <w:sz w:val="24"/>
+          <w:szCs w:val="24"/>
+        </w:rPr>
+        <w:t xml:space="preserve">Purpose: </w:t>
+      </w:r>
+      <w:r>
+        <w:rPr>
+          <w:rFonts w:ascii="Times New Roman" w:eastAsia="Times New Roman" w:hAnsi="Times New Roman" w:cs="Times New Roman"/>
+          <w:sz w:val="24"/>
+          <w:szCs w:val="24"/>
+        </w:rPr>
+        <w:t>Set the power of all right-side drive motors</w:t>
+      </w:r>
+    </w:p>
+    <w:p>
+      <w:pPr>
+        <w:widowControl w:val="0"/>
+        <w:numPr>
+          <w:ilvl w:val="1"/>
+          <w:numId w:val="3"/>
+        </w:numPr>
+        <w:spacing w:line="240" w:lineRule="auto"/>
+        <w:ind w:hanging="360"/>
+        <w:contextualSpacing/>
+        <w:rPr>
+          <w:rFonts w:ascii="Times New Roman" w:eastAsia="Times New Roman" w:hAnsi="Times New Roman" w:cs="Times New Roman"/>
+          <w:sz w:val="24"/>
+          <w:szCs w:val="24"/>
+        </w:rPr>
+      </w:pPr>
+      <w:r>
+        <w:rPr>
+          <w:rFonts w:ascii="Times New Roman" w:eastAsia="Times New Roman" w:hAnsi="Times New Roman" w:cs="Times New Roman"/>
+          <w:sz w:val="24"/>
+          <w:szCs w:val="24"/>
+        </w:rPr>
+        <w:t xml:space="preserve">Priority: </w:t>
+      </w:r>
+      <w:r>
+        <w:rPr>
+          <w:rFonts w:ascii="Times New Roman" w:eastAsia="Times New Roman" w:hAnsi="Times New Roman" w:cs="Times New Roman"/>
+          <w:sz w:val="24"/>
+          <w:szCs w:val="24"/>
+        </w:rPr>
+        <w:t>High (</w:t>
+      </w:r>
+      <w:r>
+        <w:rPr>
+          <w:rFonts w:ascii="Times New Roman" w:eastAsia="Times New Roman" w:hAnsi="Times New Roman" w:cs="Times New Roman"/>
+          <w:sz w:val="24"/>
+          <w:szCs w:val="24"/>
+        </w:rPr>
+        <w:t>sets the power of all right motors</w:t>
+      </w:r>
+      <w:r>
+        <w:rPr>
+          <w:rFonts w:ascii="Times New Roman" w:eastAsia="Times New Roman" w:hAnsi="Times New Roman" w:cs="Times New Roman"/>
+          <w:sz w:val="24"/>
+          <w:szCs w:val="24"/>
+        </w:rPr>
+        <w:t>)</w:t>
+      </w:r>
+    </w:p>
+    <w:p>
+      <w:pPr>
+        <w:widowControl w:val="0"/>
+        <w:numPr>
+          <w:ilvl w:val="1"/>
+          <w:numId w:val="3"/>
+        </w:numPr>
+        <w:spacing w:line="240" w:lineRule="auto"/>
+        <w:ind w:hanging="360"/>
+        <w:contextualSpacing/>
+        <w:rPr>
+          <w:rFonts w:ascii="Times New Roman" w:eastAsia="Times New Roman" w:hAnsi="Times New Roman" w:cs="Times New Roman"/>
+          <w:sz w:val="24"/>
+          <w:szCs w:val="24"/>
+        </w:rPr>
+      </w:pPr>
+      <w:r>
+        <w:rPr>
+          <w:rFonts w:ascii="Times New Roman" w:eastAsia="Times New Roman" w:hAnsi="Times New Roman" w:cs="Times New Roman"/>
+          <w:sz w:val="24"/>
+          <w:szCs w:val="24"/>
+        </w:rPr>
+        <w:t>Arguments:</w:t>
       </w:r>
     </w:p>
     <w:p>
@@ -1196,7 +850,65 @@
           <w:sz w:val="24"/>
           <w:szCs w:val="24"/>
         </w:rPr>
-        <w:t>&lt;Can go onto a separate bullet(s) if it would be cleaner&gt;</w:t>
+        <w:t>int power</w:t>
+      </w:r>
+    </w:p>
+    <w:p>
+      <w:pPr>
+        <w:widowControl w:val="0"/>
+        <w:numPr>
+          <w:ilvl w:val="3"/>
+          <w:numId w:val="3"/>
+        </w:numPr>
+        <w:spacing w:line="240" w:lineRule="auto"/>
+        <w:ind w:hanging="360"/>
+        <w:contextualSpacing/>
+        <w:rPr>
+          <w:rFonts w:ascii="Times New Roman" w:eastAsia="Times New Roman" w:hAnsi="Times New Roman" w:cs="Times New Roman"/>
+          <w:sz w:val="24"/>
+          <w:szCs w:val="24"/>
+        </w:rPr>
+      </w:pPr>
+      <w:r>
+        <w:rPr>
+          <w:rFonts w:ascii="Times New Roman" w:eastAsia="Times New Roman" w:hAnsi="Times New Roman" w:cs="Times New Roman"/>
+          <w:sz w:val="24"/>
+          <w:szCs w:val="24"/>
+        </w:rPr>
+        <w:t xml:space="preserve">The power to set the </w:t>
+      </w:r>
+      <w:r>
+        <w:rPr>
+          <w:rFonts w:ascii="Times New Roman" w:eastAsia="Times New Roman" w:hAnsi="Times New Roman" w:cs="Times New Roman"/>
+          <w:sz w:val="24"/>
+          <w:szCs w:val="24"/>
+        </w:rPr>
+        <w:t>motors to</w:t>
+      </w:r>
+    </w:p>
+    <w:p>
+      <w:pPr>
+        <w:widowControl w:val="0"/>
+        <w:numPr>
+          <w:ilvl w:val="1"/>
+          <w:numId w:val="3"/>
+        </w:numPr>
+        <w:spacing w:line="240" w:lineRule="auto"/>
+        <w:ind w:hanging="360"/>
+        <w:contextualSpacing/>
+        <w:rPr>
+          <w:rFonts w:ascii="Times New Roman" w:eastAsia="Times New Roman" w:hAnsi="Times New Roman" w:cs="Times New Roman"/>
+          <w:sz w:val="24"/>
+          <w:szCs w:val="24"/>
+        </w:rPr>
+      </w:pPr>
+      <w:r>
+        <w:rPr>
+          <w:rFonts w:ascii="Times New Roman" w:eastAsia="Times New Roman" w:hAnsi="Times New Roman" w:cs="Times New Roman"/>
+          <w:sz w:val="24"/>
+          <w:szCs w:val="24"/>
+        </w:rPr>
+        <w:t>Returns: N/A</w:t>
       </w:r>
     </w:p>
     <w:p>
@@ -1223,23 +935,21 @@
         </w:rPr>
         <w:t xml:space="preserve">public synchronized void </w:t>
       </w:r>
-      <w:proofErr w:type="spellStart"/>
-      <w:r>
-        <w:rPr>
-          <w:rFonts w:ascii="Times New Roman" w:eastAsia="Times New Roman" w:hAnsi="Times New Roman" w:cs="Times New Roman"/>
-          <w:sz w:val="24"/>
-          <w:szCs w:val="24"/>
-        </w:rPr>
-        <w:t>setPower</w:t>
-      </w:r>
-      <w:proofErr w:type="spellEnd"/>
-      <w:r>
-        <w:rPr>
-          <w:rFonts w:ascii="Times New Roman" w:eastAsia="Times New Roman" w:hAnsi="Times New Roman" w:cs="Times New Roman"/>
-          <w:sz w:val="24"/>
-          <w:szCs w:val="24"/>
-        </w:rPr>
-        <w:t>(1 argument)</w:t>
+      <w:r>
+        <w:rPr>
+          <w:rFonts w:ascii="Times New Roman" w:eastAsia="Times New Roman" w:hAnsi="Times New Roman" w:cs="Times New Roman"/>
+          <w:sz w:val="24"/>
+          <w:szCs w:val="24"/>
+        </w:rPr>
+        <w:t>setPower(2</w:t>
+      </w:r>
+      <w:r>
+        <w:rPr>
+          <w:rFonts w:ascii="Times New Roman" w:eastAsia="Times New Roman" w:hAnsi="Times New Roman" w:cs="Times New Roman"/>
+          <w:sz w:val="24"/>
+          <w:szCs w:val="24"/>
+        </w:rPr>
+        <w:t xml:space="preserve"> arguments)</w:t>
       </w:r>
     </w:p>
     <w:p>
@@ -1264,7 +974,72 @@
           <w:sz w:val="24"/>
           <w:szCs w:val="24"/>
         </w:rPr>
-        <w:t>Purpose: Adjust the motor power, and start or stop it when necessary.</w:t>
+        <w:lastRenderedPageBreak/>
+        <w:t xml:space="preserve">Purpose: </w:t>
+      </w:r>
+      <w:r>
+        <w:rPr>
+          <w:rFonts w:ascii="Times New Roman" w:eastAsia="Times New Roman" w:hAnsi="Times New Roman" w:cs="Times New Roman"/>
+          <w:sz w:val="24"/>
+          <w:szCs w:val="24"/>
+        </w:rPr>
+        <w:t>Set both left and right sides</w:t>
+      </w:r>
+      <w:r>
+        <w:rPr>
+          <w:rFonts w:ascii="Times New Roman" w:eastAsia="Times New Roman" w:hAnsi="Times New Roman" w:cs="Times New Roman"/>
+          <w:sz w:val="24"/>
+          <w:szCs w:val="24"/>
+        </w:rPr>
+        <w:t>, syntactically equivalent to</w:t>
+      </w:r>
+    </w:p>
+    <w:p>
+      <w:pPr>
+        <w:widowControl w:val="0"/>
+        <w:numPr>
+          <w:ilvl w:val="2"/>
+          <w:numId w:val="3"/>
+        </w:numPr>
+        <w:spacing w:line="240" w:lineRule="auto"/>
+        <w:contextualSpacing/>
+        <w:rPr>
+          <w:rFonts w:ascii="Times New Roman" w:eastAsia="Times New Roman" w:hAnsi="Times New Roman" w:cs="Times New Roman"/>
+          <w:sz w:val="24"/>
+          <w:szCs w:val="24"/>
+        </w:rPr>
+      </w:pPr>
+      <w:r>
+        <w:rPr>
+          <w:rFonts w:ascii="Times New Roman" w:eastAsia="Times New Roman" w:hAnsi="Times New Roman" w:cs="Times New Roman"/>
+          <w:sz w:val="24"/>
+          <w:szCs w:val="24"/>
+        </w:rPr>
+        <w:t>setLeft(leftPower);</w:t>
+      </w:r>
+    </w:p>
+    <w:p>
+      <w:pPr>
+        <w:widowControl w:val="0"/>
+        <w:numPr>
+          <w:ilvl w:val="2"/>
+          <w:numId w:val="3"/>
+        </w:numPr>
+        <w:spacing w:line="240" w:lineRule="auto"/>
+        <w:contextualSpacing/>
+        <w:rPr>
+          <w:rFonts w:ascii="Times New Roman" w:eastAsia="Times New Roman" w:hAnsi="Times New Roman" w:cs="Times New Roman"/>
+          <w:sz w:val="24"/>
+          <w:szCs w:val="24"/>
+        </w:rPr>
+      </w:pPr>
+      <w:r>
+        <w:rPr>
+          <w:rFonts w:ascii="Times New Roman" w:eastAsia="Times New Roman" w:hAnsi="Times New Roman" w:cs="Times New Roman"/>
+          <w:sz w:val="24"/>
+          <w:szCs w:val="24"/>
+        </w:rPr>
+        <w:t>setRight(rightPower);</w:t>
       </w:r>
     </w:p>
     <w:p>
@@ -1289,8 +1064,39 @@
           <w:sz w:val="24"/>
           <w:szCs w:val="24"/>
         </w:rPr>
-        <w:lastRenderedPageBreak/>
-        <w:t>Priority: Very High (cannot start the motor without it)</w:t>
+        <w:t xml:space="preserve">Priority: </w:t>
+      </w:r>
+      <w:r>
+        <w:rPr>
+          <w:rFonts w:ascii="Times New Roman" w:eastAsia="Times New Roman" w:hAnsi="Times New Roman" w:cs="Times New Roman"/>
+          <w:sz w:val="24"/>
+          <w:szCs w:val="24"/>
+        </w:rPr>
+        <w:t>Medium</w:t>
+      </w:r>
+      <w:r>
+        <w:rPr>
+          <w:rFonts w:ascii="Times New Roman" w:eastAsia="Times New Roman" w:hAnsi="Times New Roman" w:cs="Times New Roman"/>
+          <w:sz w:val="24"/>
+          <w:szCs w:val="24"/>
+        </w:rPr>
+        <w:t xml:space="preserve"> (only a shortcut method, but all it</w:t>
+      </w:r>
+      <w:r>
+        <w:rPr>
+          <w:rFonts w:ascii="Times New Roman" w:eastAsia="Times New Roman" w:hAnsi="Times New Roman" w:cs="Times New Roman"/>
+          <w:sz w:val="24"/>
+          <w:szCs w:val="24"/>
+        </w:rPr>
+        <w:t xml:space="preserve"> needs to do is call setLeft() and setRight()</w:t>
+      </w:r>
+      <w:r>
+        <w:rPr>
+          <w:rFonts w:ascii="Times New Roman" w:eastAsia="Times New Roman" w:hAnsi="Times New Roman" w:cs="Times New Roman"/>
+          <w:sz w:val="24"/>
+          <w:szCs w:val="24"/>
+        </w:rPr>
+        <w:t>)</w:t>
       </w:r>
     </w:p>
     <w:p>
@@ -1315,7 +1121,31 @@
           <w:sz w:val="24"/>
           <w:szCs w:val="24"/>
         </w:rPr>
-        <w:t>Arguments:</w:t>
+        <w:t xml:space="preserve">Arguments: </w:t>
+      </w:r>
+    </w:p>
+    <w:p>
+      <w:pPr>
+        <w:widowControl w:val="0"/>
+        <w:numPr>
+          <w:ilvl w:val="1"/>
+          <w:numId w:val="3"/>
+        </w:numPr>
+        <w:spacing w:line="240" w:lineRule="auto"/>
+        <w:contextualSpacing/>
+        <w:rPr>
+          <w:rFonts w:ascii="Times New Roman" w:eastAsia="Times New Roman" w:hAnsi="Times New Roman" w:cs="Times New Roman"/>
+          <w:sz w:val="24"/>
+          <w:szCs w:val="24"/>
+        </w:rPr>
+      </w:pPr>
+      <w:r>
+        <w:rPr>
+          <w:rFonts w:ascii="Times New Roman" w:eastAsia="Times New Roman" w:hAnsi="Times New Roman" w:cs="Times New Roman"/>
+          <w:sz w:val="24"/>
+          <w:szCs w:val="24"/>
+        </w:rPr>
+        <w:t>int leftPower</w:t>
       </w:r>
     </w:p>
     <w:p>
@@ -1326,7 +1156,6 @@
           <w:numId w:val="3"/>
         </w:numPr>
         <w:spacing w:line="240" w:lineRule="auto"/>
-        <w:ind w:hanging="360"/>
         <w:contextualSpacing/>
         <w:rPr>
           <w:rFonts w:ascii="Times New Roman" w:eastAsia="Times New Roman" w:hAnsi="Times New Roman" w:cs="Times New Roman"/>
@@ -1334,48 +1163,13 @@
           <w:szCs w:val="24"/>
         </w:rPr>
       </w:pPr>
-      <w:proofErr w:type="spellStart"/>
-      <w:r>
-        <w:rPr>
-          <w:rFonts w:ascii="Times New Roman" w:eastAsia="Times New Roman" w:hAnsi="Times New Roman" w:cs="Times New Roman"/>
-          <w:sz w:val="24"/>
-          <w:szCs w:val="24"/>
-        </w:rPr>
-        <w:t>int</w:t>
-      </w:r>
-      <w:proofErr w:type="spellEnd"/>
-      <w:r>
-        <w:rPr>
-          <w:rFonts w:ascii="Times New Roman" w:eastAsia="Times New Roman" w:hAnsi="Times New Roman" w:cs="Times New Roman"/>
-          <w:sz w:val="24"/>
-          <w:szCs w:val="24"/>
-        </w:rPr>
-        <w:t xml:space="preserve"> power</w:t>
-      </w:r>
-    </w:p>
-    <w:p>
-      <w:pPr>
-        <w:widowControl w:val="0"/>
-        <w:numPr>
-          <w:ilvl w:val="3"/>
-          <w:numId w:val="3"/>
-        </w:numPr>
-        <w:spacing w:line="240" w:lineRule="auto"/>
-        <w:ind w:hanging="360"/>
-        <w:contextualSpacing/>
-        <w:rPr>
-          <w:rFonts w:ascii="Times New Roman" w:eastAsia="Times New Roman" w:hAnsi="Times New Roman" w:cs="Times New Roman"/>
-          <w:sz w:val="24"/>
-          <w:szCs w:val="24"/>
-        </w:rPr>
-      </w:pPr>
-      <w:r>
-        <w:rPr>
-          <w:rFonts w:ascii="Times New Roman" w:eastAsia="Times New Roman" w:hAnsi="Times New Roman" w:cs="Times New Roman"/>
-          <w:sz w:val="24"/>
-          <w:szCs w:val="24"/>
-        </w:rPr>
-        <w:t>The power to set the motor to (see also: MAX_MOTOR_POWER)</w:t>
+      <w:r>
+        <w:rPr>
+          <w:rFonts w:ascii="Times New Roman" w:eastAsia="Times New Roman" w:hAnsi="Times New Roman" w:cs="Times New Roman"/>
+          <w:sz w:val="24"/>
+          <w:szCs w:val="24"/>
+        </w:rPr>
+        <w:t>The power for the left drive motors</w:t>
       </w:r>
     </w:p>
     <w:p>
@@ -1386,6 +1180,54 @@
           <w:numId w:val="3"/>
         </w:numPr>
         <w:spacing w:line="240" w:lineRule="auto"/>
+        <w:contextualSpacing/>
+        <w:rPr>
+          <w:rFonts w:ascii="Times New Roman" w:eastAsia="Times New Roman" w:hAnsi="Times New Roman" w:cs="Times New Roman"/>
+          <w:sz w:val="24"/>
+          <w:szCs w:val="24"/>
+        </w:rPr>
+      </w:pPr>
+      <w:r>
+        <w:rPr>
+          <w:rFonts w:ascii="Times New Roman" w:eastAsia="Times New Roman" w:hAnsi="Times New Roman" w:cs="Times New Roman"/>
+          <w:sz w:val="24"/>
+          <w:szCs w:val="24"/>
+        </w:rPr>
+        <w:t>Int rightPower</w:t>
+      </w:r>
+    </w:p>
+    <w:p>
+      <w:pPr>
+        <w:widowControl w:val="0"/>
+        <w:numPr>
+          <w:ilvl w:val="2"/>
+          <w:numId w:val="3"/>
+        </w:numPr>
+        <w:spacing w:line="240" w:lineRule="auto"/>
+        <w:contextualSpacing/>
+        <w:rPr>
+          <w:rFonts w:ascii="Times New Roman" w:eastAsia="Times New Roman" w:hAnsi="Times New Roman" w:cs="Times New Roman"/>
+          <w:sz w:val="24"/>
+          <w:szCs w:val="24"/>
+        </w:rPr>
+      </w:pPr>
+      <w:r>
+        <w:rPr>
+          <w:rFonts w:ascii="Times New Roman" w:eastAsia="Times New Roman" w:hAnsi="Times New Roman" w:cs="Times New Roman"/>
+          <w:sz w:val="24"/>
+          <w:szCs w:val="24"/>
+        </w:rPr>
+        <w:t>The power for  the right drive motors</w:t>
+      </w:r>
+    </w:p>
+    <w:p>
+      <w:pPr>
+        <w:widowControl w:val="0"/>
+        <w:numPr>
+          <w:ilvl w:val="1"/>
+          <w:numId w:val="3"/>
+        </w:numPr>
+        <w:spacing w:line="240" w:lineRule="auto"/>
         <w:ind w:hanging="360"/>
         <w:contextualSpacing/>
         <w:rPr>
@@ -1401,6 +1243,27 @@
           <w:szCs w:val="24"/>
         </w:rPr>
         <w:t>Returns: N/A</w:t>
+      </w:r>
+    </w:p>
+    <w:p>
+      <w:pPr>
+        <w:widowControl w:val="0"/>
+        <w:spacing w:line="240" w:lineRule="auto"/>
+      </w:pPr>
+    </w:p>
+    <w:p>
+      <w:pPr>
+        <w:widowControl w:val="0"/>
+        <w:spacing w:line="240" w:lineRule="auto"/>
+      </w:pPr>
+      <w:r>
+        <w:rPr>
+          <w:rFonts w:ascii="Times New Roman" w:eastAsia="Times New Roman" w:hAnsi="Times New Roman" w:cs="Times New Roman"/>
+          <w:b/>
+          <w:sz w:val="24"/>
+          <w:szCs w:val="24"/>
+        </w:rPr>
+        <w:t>Interface Static Methods (used without an instance of a class):</w:t>
       </w:r>
     </w:p>
     <w:p>
@@ -1415,224 +1278,6 @@
         <w:contextualSpacing/>
         <w:rPr>
           <w:rFonts w:ascii="Times New Roman" w:eastAsia="Times New Roman" w:hAnsi="Times New Roman" w:cs="Times New Roman"/>
-          <w:sz w:val="24"/>
-          <w:szCs w:val="24"/>
-        </w:rPr>
-      </w:pPr>
-      <w:r>
-        <w:rPr>
-          <w:rFonts w:ascii="Times New Roman" w:eastAsia="Times New Roman" w:hAnsi="Times New Roman" w:cs="Times New Roman"/>
-          <w:sz w:val="24"/>
-          <w:szCs w:val="24"/>
-        </w:rPr>
-        <w:t xml:space="preserve">public synchronized void </w:t>
-      </w:r>
-      <w:proofErr w:type="spellStart"/>
-      <w:r>
-        <w:rPr>
-          <w:rFonts w:ascii="Times New Roman" w:eastAsia="Times New Roman" w:hAnsi="Times New Roman" w:cs="Times New Roman"/>
-          <w:sz w:val="24"/>
-          <w:szCs w:val="24"/>
-        </w:rPr>
-        <w:t>stopMotor</w:t>
-      </w:r>
-      <w:proofErr w:type="spellEnd"/>
-      <w:r>
-        <w:rPr>
-          <w:rFonts w:ascii="Times New Roman" w:eastAsia="Times New Roman" w:hAnsi="Times New Roman" w:cs="Times New Roman"/>
-          <w:sz w:val="24"/>
-          <w:szCs w:val="24"/>
-        </w:rPr>
-        <w:t>(0 arguments)</w:t>
-      </w:r>
-    </w:p>
-    <w:p>
-      <w:pPr>
-        <w:widowControl w:val="0"/>
-        <w:numPr>
-          <w:ilvl w:val="1"/>
-          <w:numId w:val="3"/>
-        </w:numPr>
-        <w:spacing w:line="240" w:lineRule="auto"/>
-        <w:ind w:hanging="360"/>
-        <w:contextualSpacing/>
-        <w:rPr>
-          <w:rFonts w:ascii="Times New Roman" w:eastAsia="Times New Roman" w:hAnsi="Times New Roman" w:cs="Times New Roman"/>
-          <w:sz w:val="24"/>
-          <w:szCs w:val="24"/>
-        </w:rPr>
-      </w:pPr>
-      <w:r>
-        <w:rPr>
-          <w:rFonts w:ascii="Times New Roman" w:eastAsia="Times New Roman" w:hAnsi="Times New Roman" w:cs="Times New Roman"/>
-          <w:sz w:val="24"/>
-          <w:szCs w:val="24"/>
-        </w:rPr>
-        <w:t xml:space="preserve">Purpose: Stop the motor, syntactically equivalent to </w:t>
-      </w:r>
-      <w:proofErr w:type="gramStart"/>
-      <w:r>
-        <w:rPr>
-          <w:rFonts w:ascii="Times New Roman" w:eastAsia="Times New Roman" w:hAnsi="Times New Roman" w:cs="Times New Roman"/>
-          <w:sz w:val="24"/>
-          <w:szCs w:val="24"/>
-        </w:rPr>
-        <w:t>‘</w:t>
-      </w:r>
-      <w:proofErr w:type="spellStart"/>
-      <w:r>
-        <w:rPr>
-          <w:rFonts w:ascii="Times New Roman" w:eastAsia="Times New Roman" w:hAnsi="Times New Roman" w:cs="Times New Roman"/>
-          <w:sz w:val="24"/>
-          <w:szCs w:val="24"/>
-        </w:rPr>
-        <w:t>setPower</w:t>
-      </w:r>
-      <w:proofErr w:type="spellEnd"/>
-      <w:r>
-        <w:rPr>
-          <w:rFonts w:ascii="Times New Roman" w:eastAsia="Times New Roman" w:hAnsi="Times New Roman" w:cs="Times New Roman"/>
-          <w:sz w:val="24"/>
-          <w:szCs w:val="24"/>
-        </w:rPr>
-        <w:t>(</w:t>
-      </w:r>
-      <w:proofErr w:type="gramEnd"/>
-      <w:r>
-        <w:rPr>
-          <w:rFonts w:ascii="Times New Roman" w:eastAsia="Times New Roman" w:hAnsi="Times New Roman" w:cs="Times New Roman"/>
-          <w:sz w:val="24"/>
-          <w:szCs w:val="24"/>
-        </w:rPr>
-        <w:t>0)’.</w:t>
-      </w:r>
-    </w:p>
-    <w:p>
-      <w:pPr>
-        <w:widowControl w:val="0"/>
-        <w:numPr>
-          <w:ilvl w:val="1"/>
-          <w:numId w:val="3"/>
-        </w:numPr>
-        <w:spacing w:line="240" w:lineRule="auto"/>
-        <w:ind w:hanging="360"/>
-        <w:contextualSpacing/>
-        <w:rPr>
-          <w:rFonts w:ascii="Times New Roman" w:eastAsia="Times New Roman" w:hAnsi="Times New Roman" w:cs="Times New Roman"/>
-          <w:sz w:val="24"/>
-          <w:szCs w:val="24"/>
-        </w:rPr>
-      </w:pPr>
-      <w:r>
-        <w:rPr>
-          <w:rFonts w:ascii="Times New Roman" w:eastAsia="Times New Roman" w:hAnsi="Times New Roman" w:cs="Times New Roman"/>
-          <w:sz w:val="24"/>
-          <w:szCs w:val="24"/>
-        </w:rPr>
-        <w:t xml:space="preserve">Priority: Medium (only a shortcut method, but all it needs to do is call </w:t>
-      </w:r>
-      <w:proofErr w:type="spellStart"/>
-      <w:r>
-        <w:rPr>
-          <w:rFonts w:ascii="Times New Roman" w:eastAsia="Times New Roman" w:hAnsi="Times New Roman" w:cs="Times New Roman"/>
-          <w:sz w:val="24"/>
-          <w:szCs w:val="24"/>
-        </w:rPr>
-        <w:t>setPower</w:t>
-      </w:r>
-      <w:proofErr w:type="spellEnd"/>
-      <w:r>
-        <w:rPr>
-          <w:rFonts w:ascii="Times New Roman" w:eastAsia="Times New Roman" w:hAnsi="Times New Roman" w:cs="Times New Roman"/>
-          <w:sz w:val="24"/>
-          <w:szCs w:val="24"/>
-        </w:rPr>
-        <w:t>(0))</w:t>
-      </w:r>
-    </w:p>
-    <w:p>
-      <w:pPr>
-        <w:widowControl w:val="0"/>
-        <w:numPr>
-          <w:ilvl w:val="1"/>
-          <w:numId w:val="3"/>
-        </w:numPr>
-        <w:spacing w:line="240" w:lineRule="auto"/>
-        <w:ind w:hanging="360"/>
-        <w:contextualSpacing/>
-        <w:rPr>
-          <w:rFonts w:ascii="Times New Roman" w:eastAsia="Times New Roman" w:hAnsi="Times New Roman" w:cs="Times New Roman"/>
-          <w:sz w:val="24"/>
-          <w:szCs w:val="24"/>
-        </w:rPr>
-      </w:pPr>
-      <w:r>
-        <w:rPr>
-          <w:rFonts w:ascii="Times New Roman" w:eastAsia="Times New Roman" w:hAnsi="Times New Roman" w:cs="Times New Roman"/>
-          <w:sz w:val="24"/>
-          <w:szCs w:val="24"/>
-        </w:rPr>
-        <w:t>Arguments: N/A</w:t>
-      </w:r>
-    </w:p>
-    <w:p>
-      <w:pPr>
-        <w:widowControl w:val="0"/>
-        <w:numPr>
-          <w:ilvl w:val="1"/>
-          <w:numId w:val="3"/>
-        </w:numPr>
-        <w:spacing w:line="240" w:lineRule="auto"/>
-        <w:ind w:hanging="360"/>
-        <w:contextualSpacing/>
-        <w:rPr>
-          <w:rFonts w:ascii="Times New Roman" w:eastAsia="Times New Roman" w:hAnsi="Times New Roman" w:cs="Times New Roman"/>
-          <w:sz w:val="24"/>
-          <w:szCs w:val="24"/>
-        </w:rPr>
-      </w:pPr>
-      <w:r>
-        <w:rPr>
-          <w:rFonts w:ascii="Times New Roman" w:eastAsia="Times New Roman" w:hAnsi="Times New Roman" w:cs="Times New Roman"/>
-          <w:sz w:val="24"/>
-          <w:szCs w:val="24"/>
-        </w:rPr>
-        <w:t>Returns: N/A</w:t>
-      </w:r>
-    </w:p>
-    <w:p>
-      <w:pPr>
-        <w:widowControl w:val="0"/>
-        <w:spacing w:line="240" w:lineRule="auto"/>
-      </w:pPr>
-    </w:p>
-    <w:p>
-      <w:pPr>
-        <w:widowControl w:val="0"/>
-        <w:spacing w:line="240" w:lineRule="auto"/>
-      </w:pPr>
-      <w:r>
-        <w:rPr>
-          <w:rFonts w:ascii="Times New Roman" w:eastAsia="Times New Roman" w:hAnsi="Times New Roman" w:cs="Times New Roman"/>
-          <w:b/>
-          <w:sz w:val="24"/>
-          <w:szCs w:val="24"/>
-        </w:rPr>
-        <w:t>Interface Static Methods (used without an instance of a class):</w:t>
-      </w:r>
-    </w:p>
-    <w:p>
-      <w:pPr>
-        <w:widowControl w:val="0"/>
-        <w:numPr>
-          <w:ilvl w:val="0"/>
-          <w:numId w:val="3"/>
-        </w:numPr>
-        <w:spacing w:line="240" w:lineRule="auto"/>
-        <w:ind w:hanging="360"/>
-        <w:contextualSpacing/>
-        <w:rPr>
-          <w:rFonts w:ascii="Times New Roman" w:eastAsia="Times New Roman" w:hAnsi="Times New Roman" w:cs="Times New Roman"/>
           <w:color w:val="222222"/>
           <w:sz w:val="24"/>
           <w:szCs w:val="24"/>
@@ -1645,238 +1290,14 @@
           <w:sz w:val="24"/>
           <w:szCs w:val="24"/>
         </w:rPr>
-        <w:t xml:space="preserve">public static synchronized long </w:t>
-      </w:r>
-      <w:proofErr w:type="spellStart"/>
-      <w:r>
-        <w:rPr>
-          <w:rFonts w:ascii="Times New Roman" w:eastAsia="Times New Roman" w:hAnsi="Times New Roman" w:cs="Times New Roman"/>
-          <w:color w:val="222222"/>
-          <w:sz w:val="24"/>
-          <w:szCs w:val="24"/>
-        </w:rPr>
-        <w:t>getCurrentTime</w:t>
-      </w:r>
-      <w:proofErr w:type="spellEnd"/>
-      <w:r>
-        <w:rPr>
-          <w:rFonts w:ascii="Times New Roman" w:eastAsia="Times New Roman" w:hAnsi="Times New Roman" w:cs="Times New Roman"/>
-          <w:color w:val="222222"/>
-          <w:sz w:val="24"/>
-          <w:szCs w:val="24"/>
-        </w:rPr>
-        <w:t>(1 argument)</w:t>
-      </w:r>
-    </w:p>
-    <w:p>
-      <w:pPr>
-        <w:widowControl w:val="0"/>
-        <w:numPr>
-          <w:ilvl w:val="1"/>
-          <w:numId w:val="3"/>
-        </w:numPr>
-        <w:spacing w:line="240" w:lineRule="auto"/>
-        <w:ind w:hanging="360"/>
-        <w:contextualSpacing/>
-        <w:rPr>
-          <w:rFonts w:ascii="Times New Roman" w:eastAsia="Times New Roman" w:hAnsi="Times New Roman" w:cs="Times New Roman"/>
-          <w:color w:val="222222"/>
-          <w:sz w:val="24"/>
-          <w:szCs w:val="24"/>
-        </w:rPr>
-      </w:pPr>
-      <w:r>
-        <w:rPr>
-          <w:rFonts w:ascii="Times New Roman" w:eastAsia="Times New Roman" w:hAnsi="Times New Roman" w:cs="Times New Roman"/>
-          <w:color w:val="222222"/>
-          <w:sz w:val="24"/>
-          <w:szCs w:val="24"/>
-        </w:rPr>
-        <w:t>Purpose: Get how much time has elapsed, syntactically equivalent to ‘</w:t>
-      </w:r>
-      <w:proofErr w:type="spellStart"/>
-      <w:r>
-        <w:rPr>
-          <w:rFonts w:ascii="Times New Roman" w:eastAsia="Times New Roman" w:hAnsi="Times New Roman" w:cs="Times New Roman"/>
-          <w:color w:val="222222"/>
-          <w:sz w:val="24"/>
-          <w:szCs w:val="24"/>
-        </w:rPr>
-        <w:t>System.currentTimeMillis</w:t>
-      </w:r>
-      <w:proofErr w:type="spellEnd"/>
-      <w:r>
-        <w:rPr>
-          <w:rFonts w:ascii="Times New Roman" w:eastAsia="Times New Roman" w:hAnsi="Times New Roman" w:cs="Times New Roman"/>
-          <w:color w:val="222222"/>
-          <w:sz w:val="24"/>
-          <w:szCs w:val="24"/>
-        </w:rPr>
-        <w:t xml:space="preserve">() - </w:t>
-      </w:r>
-      <w:proofErr w:type="spellStart"/>
-      <w:r>
-        <w:rPr>
-          <w:rFonts w:ascii="Times New Roman" w:eastAsia="Times New Roman" w:hAnsi="Times New Roman" w:cs="Times New Roman"/>
-          <w:color w:val="222222"/>
-          <w:sz w:val="24"/>
-          <w:szCs w:val="24"/>
-        </w:rPr>
-        <w:t>someothertime</w:t>
-      </w:r>
-      <w:proofErr w:type="spellEnd"/>
-      <w:r>
-        <w:rPr>
-          <w:rFonts w:ascii="Times New Roman" w:eastAsia="Times New Roman" w:hAnsi="Times New Roman" w:cs="Times New Roman"/>
-          <w:color w:val="222222"/>
-          <w:sz w:val="24"/>
-          <w:szCs w:val="24"/>
-        </w:rPr>
-        <w:t>’</w:t>
-      </w:r>
-    </w:p>
-    <w:p>
-      <w:pPr>
-        <w:widowControl w:val="0"/>
-        <w:numPr>
-          <w:ilvl w:val="1"/>
-          <w:numId w:val="3"/>
-        </w:numPr>
-        <w:spacing w:line="240" w:lineRule="auto"/>
-        <w:ind w:hanging="360"/>
-        <w:contextualSpacing/>
-        <w:rPr>
-          <w:rFonts w:ascii="Times New Roman" w:eastAsia="Times New Roman" w:hAnsi="Times New Roman" w:cs="Times New Roman"/>
-          <w:color w:val="222222"/>
-          <w:sz w:val="24"/>
-          <w:szCs w:val="24"/>
-        </w:rPr>
-      </w:pPr>
-      <w:r>
-        <w:rPr>
-          <w:rFonts w:ascii="Times New Roman" w:eastAsia="Times New Roman" w:hAnsi="Times New Roman" w:cs="Times New Roman"/>
-          <w:color w:val="222222"/>
-          <w:sz w:val="24"/>
-          <w:szCs w:val="24"/>
-        </w:rPr>
-        <w:t>Priority: Low (prevents other programmers from having to do this manually every time)</w:t>
-      </w:r>
-    </w:p>
-    <w:p>
-      <w:pPr>
-        <w:widowControl w:val="0"/>
-        <w:numPr>
-          <w:ilvl w:val="1"/>
-          <w:numId w:val="3"/>
-        </w:numPr>
-        <w:spacing w:line="240" w:lineRule="auto"/>
-        <w:ind w:hanging="360"/>
-        <w:contextualSpacing/>
-        <w:rPr>
-          <w:rFonts w:ascii="Times New Roman" w:eastAsia="Times New Roman" w:hAnsi="Times New Roman" w:cs="Times New Roman"/>
-          <w:color w:val="222222"/>
-          <w:sz w:val="24"/>
-          <w:szCs w:val="24"/>
-        </w:rPr>
-      </w:pPr>
-      <w:r>
-        <w:rPr>
-          <w:rFonts w:ascii="Times New Roman" w:eastAsia="Times New Roman" w:hAnsi="Times New Roman" w:cs="Times New Roman"/>
-          <w:color w:val="222222"/>
-          <w:sz w:val="24"/>
-          <w:szCs w:val="24"/>
-        </w:rPr>
-        <w:t>Arguments:</w:t>
-      </w:r>
-    </w:p>
-    <w:p>
-      <w:pPr>
-        <w:widowControl w:val="0"/>
-        <w:numPr>
-          <w:ilvl w:val="2"/>
-          <w:numId w:val="3"/>
-        </w:numPr>
-        <w:spacing w:line="240" w:lineRule="auto"/>
-        <w:ind w:hanging="360"/>
-        <w:contextualSpacing/>
-        <w:rPr>
-          <w:rFonts w:ascii="Times New Roman" w:eastAsia="Times New Roman" w:hAnsi="Times New Roman" w:cs="Times New Roman"/>
-          <w:color w:val="222222"/>
-          <w:sz w:val="24"/>
-          <w:szCs w:val="24"/>
-        </w:rPr>
-      </w:pPr>
-      <w:r>
-        <w:rPr>
-          <w:rFonts w:ascii="Times New Roman" w:eastAsia="Times New Roman" w:hAnsi="Times New Roman" w:cs="Times New Roman"/>
-          <w:color w:val="222222"/>
-          <w:sz w:val="24"/>
-          <w:szCs w:val="24"/>
-        </w:rPr>
-        <w:t>long start</w:t>
-      </w:r>
-    </w:p>
-    <w:p>
-      <w:pPr>
-        <w:widowControl w:val="0"/>
-        <w:numPr>
-          <w:ilvl w:val="3"/>
-          <w:numId w:val="3"/>
-        </w:numPr>
-        <w:spacing w:line="240" w:lineRule="auto"/>
-        <w:ind w:hanging="360"/>
-        <w:contextualSpacing/>
-        <w:rPr>
-          <w:rFonts w:ascii="Times New Roman" w:eastAsia="Times New Roman" w:hAnsi="Times New Roman" w:cs="Times New Roman"/>
-          <w:color w:val="222222"/>
-          <w:sz w:val="24"/>
-          <w:szCs w:val="24"/>
-        </w:rPr>
-      </w:pPr>
-      <w:r>
-        <w:rPr>
-          <w:rFonts w:ascii="Times New Roman" w:eastAsia="Times New Roman" w:hAnsi="Times New Roman" w:cs="Times New Roman"/>
-          <w:color w:val="222222"/>
-          <w:sz w:val="24"/>
-          <w:szCs w:val="24"/>
-        </w:rPr>
-        <w:t>when this ‘timer’ started (specify 0 to get an initial start time)</w:t>
-      </w:r>
-    </w:p>
-    <w:p>
-      <w:pPr>
-        <w:widowControl w:val="0"/>
-        <w:numPr>
-          <w:ilvl w:val="1"/>
-          <w:numId w:val="3"/>
-        </w:numPr>
-        <w:spacing w:line="240" w:lineRule="auto"/>
-        <w:ind w:hanging="360"/>
-        <w:contextualSpacing/>
-        <w:rPr>
-          <w:rFonts w:ascii="Times New Roman" w:eastAsia="Times New Roman" w:hAnsi="Times New Roman" w:cs="Times New Roman"/>
-          <w:color w:val="222222"/>
-          <w:sz w:val="24"/>
-          <w:szCs w:val="24"/>
-        </w:rPr>
-      </w:pPr>
-      <w:r>
-        <w:rPr>
-          <w:rFonts w:ascii="Times New Roman" w:eastAsia="Times New Roman" w:hAnsi="Times New Roman" w:cs="Times New Roman"/>
-          <w:color w:val="222222"/>
-          <w:sz w:val="24"/>
-          <w:szCs w:val="24"/>
-        </w:rPr>
-        <w:t>Returns: (long) the current system time in milliseconds</w:t>
-      </w:r>
+        <w:t>None</w:t>
+      </w:r>
+      <w:bookmarkStart w:id="0" w:name="_GoBack"/>
+      <w:bookmarkEnd w:id="0"/>
     </w:p>
     <w:sectPr>
-      <w:headerReference w:type="even" r:id="rId8"/>
-      <w:headerReference w:type="default" r:id="rId9"/>
-      <w:footerReference w:type="even" r:id="rId10"/>
-      <w:footerReference w:type="default" r:id="rId11"/>
-      <w:headerReference w:type="first" r:id="rId12"/>
-      <w:footerReference w:type="first" r:id="rId13"/>
+      <w:headerReference w:type="default" r:id="rId8"/>
+      <w:footerReference w:type="default" r:id="rId9"/>
       <w:pgSz w:w="12240" w:h="15840"/>
       <w:pgMar w:top="1440" w:right="1440" w:bottom="1440" w:left="1440" w:header="720" w:footer="720" w:gutter="0"/>
       <w:pgNumType w:start="1"/>
@@ -1912,16 +1333,6 @@
 </file>
 
 <file path=word/footer1.xml><?xml version="1.0" encoding="utf-8"?>
-<w:ftr xmlns:wpc="http://schemas.microsoft.com/office/word/2010/wordprocessingCanvas" xmlns:mc="http://schemas.openxmlformats.org/markup-compatibility/2006" xmlns:o="urn:schemas-microsoft-com:office:office" xmlns:r="http://schemas.openxmlformats.org/officeDocument/2006/relationships" xmlns:m="http://schemas.openxmlformats.org/officeDocument/2006/math" xmlns:v="urn:schemas-microsoft-com:vml" xmlns:wp14="http://schemas.microsoft.com/office/word/2010/wordprocessingDrawing" xmlns:wp="http://schemas.openxmlformats.org/drawingml/2006/wordprocessingDrawing" xmlns:w10="urn:schemas-microsoft-com:office:word" xmlns:w="http://schemas.openxmlformats.org/wordprocessingml/2006/main" xmlns:w14="http://schemas.microsoft.com/office/word/2010/wordml" xmlns:wpg="http://schemas.microsoft.com/office/word/2010/wordprocessingGroup" xmlns:wpi="http://schemas.microsoft.com/office/word/2010/wordprocessingInk" xmlns:wne="http://schemas.microsoft.com/office/word/2006/wordml" xmlns:wps="http://schemas.microsoft.com/office/word/2010/wordprocessingShape" mc:Ignorable="w14 wp14">
-  <w:p>
-    <w:pPr>
-      <w:pStyle w:val="Footer"/>
-    </w:pPr>
-  </w:p>
-</w:ftr>
-</file>
-
-<file path=word/footer2.xml><?xml version="1.0" encoding="utf-8"?>
 <w:ftr xmlns:wpc="http://schemas.microsoft.com/office/word/2010/wordprocessingCanvas" xmlns:mc="http://schemas.openxmlformats.org/markup-compatibility/2006" xmlns:o="urn:schemas-microsoft-com:office:office" xmlns:r="http://schemas.openxmlformats.org/officeDocument/2006/relationships" xmlns:m="http://schemas.openxmlformats.org/officeDocument/2006/math" xmlns:v="urn:schemas-microsoft-com:vml" xmlns:wp14="http://schemas.microsoft.com/office/word/2010/wordprocessingDrawing" xmlns:wp="http://schemas.openxmlformats.org/drawingml/2006/wordprocessingDrawing" xmlns:w10="urn:schemas-microsoft-com:office:word" xmlns:w="http://schemas.openxmlformats.org/wordprocessingml/2006/main" xmlns:w14="http://schemas.microsoft.com/office/word/2010/wordml" xmlns:wpg="http://schemas.microsoft.com/office/word/2010/wordprocessingGroup" xmlns:wpi="http://schemas.microsoft.com/office/word/2010/wordprocessingInk" xmlns:wne="http://schemas.microsoft.com/office/word/2006/wordml" xmlns:wps="http://schemas.microsoft.com/office/word/2010/wordprocessingShape" mc:Ignorable="w14 wp14">
   <w:p/>
   <w:p/>
@@ -2001,7 +1412,6 @@
           <w:pPr>
             <w:jc w:val="right"/>
           </w:pPr>
-          <w:proofErr w:type="spellStart"/>
           <w:r>
             <w:rPr>
               <w:rFonts w:ascii="Times New Roman" w:eastAsia="Times New Roman" w:hAnsi="Times New Roman" w:cs="Times New Roman"/>
@@ -2010,32 +1420,13 @@
             </w:rPr>
             <w:t>DriveSystem</w:t>
           </w:r>
-          <w:proofErr w:type="spellEnd"/>
           <w:r>
             <w:rPr>
               <w:rFonts w:ascii="Times New Roman" w:eastAsia="Times New Roman" w:hAnsi="Times New Roman" w:cs="Times New Roman"/>
               <w:sz w:val="24"/>
               <w:szCs w:val="24"/>
             </w:rPr>
-            <w:t xml:space="preserve">, </w:t>
-          </w:r>
-          <w:proofErr w:type="spellStart"/>
-          <w:r>
-            <w:rPr>
-              <w:rFonts w:ascii="Times New Roman" w:eastAsia="Times New Roman" w:hAnsi="Times New Roman" w:cs="Times New Roman"/>
-              <w:sz w:val="24"/>
-              <w:szCs w:val="24"/>
-            </w:rPr>
-            <w:t>pg</w:t>
-          </w:r>
-          <w:proofErr w:type="spellEnd"/>
-          <w:r>
-            <w:rPr>
-              <w:rFonts w:ascii="Times New Roman" w:eastAsia="Times New Roman" w:hAnsi="Times New Roman" w:cs="Times New Roman"/>
-              <w:sz w:val="24"/>
-              <w:szCs w:val="24"/>
-            </w:rPr>
-            <w:t xml:space="preserve"> </w:t>
+            <w:t xml:space="preserve">, pg </w:t>
           </w:r>
           <w:r>
             <w:fldChar w:fldCharType="begin"/>
@@ -2050,7 +1441,7 @@
             <w:rPr>
               <w:noProof/>
             </w:rPr>
-            <w:t>1</w:t>
+            <w:t>2</w:t>
           </w:r>
           <w:r>
             <w:fldChar w:fldCharType="end"/>
@@ -2063,16 +1454,6 @@
 </w:ftr>
 </file>
 
-<file path=word/footer3.xml><?xml version="1.0" encoding="utf-8"?>
-<w:ftr xmlns:wpc="http://schemas.microsoft.com/office/word/2010/wordprocessingCanvas" xmlns:mc="http://schemas.openxmlformats.org/markup-compatibility/2006" xmlns:o="urn:schemas-microsoft-com:office:office" xmlns:r="http://schemas.openxmlformats.org/officeDocument/2006/relationships" xmlns:m="http://schemas.openxmlformats.org/officeDocument/2006/math" xmlns:v="urn:schemas-microsoft-com:vml" xmlns:wp14="http://schemas.microsoft.com/office/word/2010/wordprocessingDrawing" xmlns:wp="http://schemas.openxmlformats.org/drawingml/2006/wordprocessingDrawing" xmlns:w10="urn:schemas-microsoft-com:office:word" xmlns:w="http://schemas.openxmlformats.org/wordprocessingml/2006/main" xmlns:w14="http://schemas.microsoft.com/office/word/2010/wordml" xmlns:wpg="http://schemas.microsoft.com/office/word/2010/wordprocessingGroup" xmlns:wpi="http://schemas.microsoft.com/office/word/2010/wordprocessingInk" xmlns:wne="http://schemas.microsoft.com/office/word/2006/wordml" xmlns:wps="http://schemas.microsoft.com/office/word/2010/wordprocessingShape" mc:Ignorable="w14 wp14">
-  <w:p>
-    <w:pPr>
-      <w:pStyle w:val="Footer"/>
-    </w:pPr>
-  </w:p>
-</w:ftr>
-</file>
-
 <file path=word/footnotes.xml><?xml version="1.0" encoding="utf-8"?>
 <w:footnotes xmlns:wpc="http://schemas.microsoft.com/office/word/2010/wordprocessingCanvas" xmlns:mc="http://schemas.openxmlformats.org/markup-compatibility/2006" xmlns:o="urn:schemas-microsoft-com:office:office" xmlns:r="http://schemas.openxmlformats.org/officeDocument/2006/relationships" xmlns:m="http://schemas.openxmlformats.org/officeDocument/2006/math" xmlns:v="urn:schemas-microsoft-com:vml" xmlns:wp14="http://schemas.microsoft.com/office/word/2010/wordprocessingDrawing" xmlns:wp="http://schemas.openxmlformats.org/drawingml/2006/wordprocessingDrawing" xmlns:w10="urn:schemas-microsoft-com:office:word" xmlns:w="http://schemas.openxmlformats.org/wordprocessingml/2006/main" xmlns:w14="http://schemas.microsoft.com/office/word/2010/wordml" xmlns:wpg="http://schemas.microsoft.com/office/word/2010/wordprocessingGroup" xmlns:wpi="http://schemas.microsoft.com/office/word/2010/wordprocessingInk" xmlns:wne="http://schemas.microsoft.com/office/word/2006/wordml" xmlns:wps="http://schemas.microsoft.com/office/word/2010/wordprocessingShape" mc:Ignorable="w14 wp14">
   <w:footnote w:type="separator" w:id="-1">
@@ -2099,16 +1480,6 @@
 </file>
 
 <file path=word/header1.xml><?xml version="1.0" encoding="utf-8"?>
-<w:hdr xmlns:wpc="http://schemas.microsoft.com/office/word/2010/wordprocessingCanvas" xmlns:mc="http://schemas.openxmlformats.org/markup-compatibility/2006" xmlns:o="urn:schemas-microsoft-com:office:office" xmlns:r="http://schemas.openxmlformats.org/officeDocument/2006/relationships" xmlns:m="http://schemas.openxmlformats.org/officeDocument/2006/math" xmlns:v="urn:schemas-microsoft-com:vml" xmlns:wp14="http://schemas.microsoft.com/office/word/2010/wordprocessingDrawing" xmlns:wp="http://schemas.openxmlformats.org/drawingml/2006/wordprocessingDrawing" xmlns:w10="urn:schemas-microsoft-com:office:word" xmlns:w="http://schemas.openxmlformats.org/wordprocessingml/2006/main" xmlns:w14="http://schemas.microsoft.com/office/word/2010/wordml" xmlns:wpg="http://schemas.microsoft.com/office/word/2010/wordprocessingGroup" xmlns:wpi="http://schemas.microsoft.com/office/word/2010/wordprocessingInk" xmlns:wne="http://schemas.microsoft.com/office/word/2006/wordml" xmlns:wps="http://schemas.microsoft.com/office/word/2010/wordprocessingShape" mc:Ignorable="w14 wp14">
-  <w:p>
-    <w:pPr>
-      <w:pStyle w:val="Header"/>
-    </w:pPr>
-  </w:p>
-</w:hdr>
-</file>
-
-<file path=word/header2.xml><?xml version="1.0" encoding="utf-8"?>
 <w:hdr xmlns:wpc="http://schemas.microsoft.com/office/word/2010/wordprocessingCanvas" xmlns:mc="http://schemas.openxmlformats.org/markup-compatibility/2006" xmlns:o="urn:schemas-microsoft-com:office:office" xmlns:r="http://schemas.openxmlformats.org/officeDocument/2006/relationships" xmlns:m="http://schemas.openxmlformats.org/officeDocument/2006/math" xmlns:v="urn:schemas-microsoft-com:vml" xmlns:wp14="http://schemas.microsoft.com/office/word/2010/wordprocessingDrawing" xmlns:wp="http://schemas.openxmlformats.org/drawingml/2006/wordprocessingDrawing" xmlns:w10="urn:schemas-microsoft-com:office:word" xmlns:w="http://schemas.openxmlformats.org/wordprocessingml/2006/main" xmlns:w14="http://schemas.microsoft.com/office/word/2010/wordml" xmlns:wpg="http://schemas.microsoft.com/office/word/2010/wordprocessingGroup" xmlns:wpi="http://schemas.microsoft.com/office/word/2010/wordprocessingInk" xmlns:wne="http://schemas.microsoft.com/office/word/2006/wordml" xmlns:wps="http://schemas.microsoft.com/office/word/2010/wordprocessingShape" mc:Ignorable="w14 wp14">
   <w:p/>
   <w:tbl>
@@ -2152,7 +1523,6 @@
           </w:tcMar>
         </w:tcPr>
         <w:p>
-          <w:proofErr w:type="spellStart"/>
           <w:r>
             <w:rPr>
               <w:rFonts w:ascii="Times New Roman" w:eastAsia="Times New Roman" w:hAnsi="Times New Roman" w:cs="Times New Roman"/>
@@ -2169,40 +1539,11 @@
             </w:rPr>
             <w:t>.devices.DriveSystem</w:t>
           </w:r>
-          <w:proofErr w:type="spellEnd"/>
-          <w:r>
-            <w:rPr>
-              <w:rFonts w:ascii="Times New Roman" w:eastAsia="Times New Roman" w:hAnsi="Times New Roman" w:cs="Times New Roman"/>
-              <w:sz w:val="36"/>
-              <w:szCs w:val="36"/>
-            </w:rPr>
-            <w:t xml:space="preserve"> (</w:t>
-          </w:r>
-          <w:bookmarkStart w:id="0" w:name="_GoBack"/>
-          <w:bookmarkEnd w:id="0"/>
-          <w:r>
-            <w:rPr>
-              <w:rFonts w:ascii="Times New Roman" w:eastAsia="Times New Roman" w:hAnsi="Times New Roman" w:cs="Times New Roman"/>
-              <w:sz w:val="36"/>
-              <w:szCs w:val="36"/>
-            </w:rPr>
-            <w:t>WIP)</w:t>
-          </w:r>
         </w:p>
       </w:tc>
     </w:tr>
   </w:tbl>
   <w:p/>
-</w:hdr>
-</file>
-
-<file path=word/header3.xml><?xml version="1.0" encoding="utf-8"?>
-<w:hdr xmlns:wpc="http://schemas.microsoft.com/office/word/2010/wordprocessingCanvas" xmlns:mc="http://schemas.openxmlformats.org/markup-compatibility/2006" xmlns:o="urn:schemas-microsoft-com:office:office" xmlns:r="http://schemas.openxmlformats.org/officeDocument/2006/relationships" xmlns:m="http://schemas.openxmlformats.org/officeDocument/2006/math" xmlns:v="urn:schemas-microsoft-com:vml" xmlns:wp14="http://schemas.microsoft.com/office/word/2010/wordprocessingDrawing" xmlns:wp="http://schemas.openxmlformats.org/drawingml/2006/wordprocessingDrawing" xmlns:w10="urn:schemas-microsoft-com:office:word" xmlns:w="http://schemas.openxmlformats.org/wordprocessingml/2006/main" xmlns:w14="http://schemas.microsoft.com/office/word/2010/wordml" xmlns:wpg="http://schemas.microsoft.com/office/word/2010/wordprocessingGroup" xmlns:wpi="http://schemas.microsoft.com/office/word/2010/wordprocessingInk" xmlns:wne="http://schemas.microsoft.com/office/word/2006/wordml" xmlns:wps="http://schemas.microsoft.com/office/word/2010/wordprocessingShape" mc:Ignorable="w14 wp14">
-  <w:p>
-    <w:pPr>
-      <w:pStyle w:val="Header"/>
-    </w:pPr>
-  </w:p>
 </w:hdr>
 </file>
 
@@ -2322,6 +1663,119 @@
     </w:lvl>
   </w:abstractNum>
   <w:abstractNum w:abstractNumId="1">
+    <w:nsid w:val="2E5A71AD"/>
+    <w:multiLevelType w:val="hybridMultilevel"/>
+    <w:tmpl w:val="03228922"/>
+    <w:lvl w:ilvl="0" w:tplc="04090001">
+      <w:start w:val="1"/>
+      <w:numFmt w:val="bullet"/>
+      <w:lvlText w:val=""/>
+      <w:lvlJc w:val="left"/>
+      <w:pPr>
+        <w:ind w:left="720" w:hanging="360"/>
+      </w:pPr>
+      <w:rPr>
+        <w:rFonts w:ascii="Symbol" w:hAnsi="Symbol" w:hint="default"/>
+      </w:rPr>
+    </w:lvl>
+    <w:lvl w:ilvl="1" w:tplc="04090003" w:tentative="1">
+      <w:start w:val="1"/>
+      <w:numFmt w:val="bullet"/>
+      <w:lvlText w:val="o"/>
+      <w:lvlJc w:val="left"/>
+      <w:pPr>
+        <w:ind w:left="1440" w:hanging="360"/>
+      </w:pPr>
+      <w:rPr>
+        <w:rFonts w:ascii="Courier New" w:hAnsi="Courier New" w:cs="Courier New" w:hint="default"/>
+      </w:rPr>
+    </w:lvl>
+    <w:lvl w:ilvl="2" w:tplc="04090005" w:tentative="1">
+      <w:start w:val="1"/>
+      <w:numFmt w:val="bullet"/>
+      <w:lvlText w:val=""/>
+      <w:lvlJc w:val="left"/>
+      <w:pPr>
+        <w:ind w:left="2160" w:hanging="360"/>
+      </w:pPr>
+      <w:rPr>
+        <w:rFonts w:ascii="Wingdings" w:hAnsi="Wingdings" w:hint="default"/>
+      </w:rPr>
+    </w:lvl>
+    <w:lvl w:ilvl="3" w:tplc="04090001" w:tentative="1">
+      <w:start w:val="1"/>
+      <w:numFmt w:val="bullet"/>
+      <w:lvlText w:val=""/>
+      <w:lvlJc w:val="left"/>
+      <w:pPr>
+        <w:ind w:left="2880" w:hanging="360"/>
+      </w:pPr>
+      <w:rPr>
+        <w:rFonts w:ascii="Symbol" w:hAnsi="Symbol" w:hint="default"/>
+      </w:rPr>
+    </w:lvl>
+    <w:lvl w:ilvl="4" w:tplc="04090003" w:tentative="1">
+      <w:start w:val="1"/>
+      <w:numFmt w:val="bullet"/>
+      <w:lvlText w:val="o"/>
+      <w:lvlJc w:val="left"/>
+      <w:pPr>
+        <w:ind w:left="3600" w:hanging="360"/>
+      </w:pPr>
+      <w:rPr>
+        <w:rFonts w:ascii="Courier New" w:hAnsi="Courier New" w:cs="Courier New" w:hint="default"/>
+      </w:rPr>
+    </w:lvl>
+    <w:lvl w:ilvl="5" w:tplc="04090005" w:tentative="1">
+      <w:start w:val="1"/>
+      <w:numFmt w:val="bullet"/>
+      <w:lvlText w:val=""/>
+      <w:lvlJc w:val="left"/>
+      <w:pPr>
+        <w:ind w:left="4320" w:hanging="360"/>
+      </w:pPr>
+      <w:rPr>
+        <w:rFonts w:ascii="Wingdings" w:hAnsi="Wingdings" w:hint="default"/>
+      </w:rPr>
+    </w:lvl>
+    <w:lvl w:ilvl="6" w:tplc="04090001" w:tentative="1">
+      <w:start w:val="1"/>
+      <w:numFmt w:val="bullet"/>
+      <w:lvlText w:val=""/>
+      <w:lvlJc w:val="left"/>
+      <w:pPr>
+        <w:ind w:left="5040" w:hanging="360"/>
+      </w:pPr>
+      <w:rPr>
+        <w:rFonts w:ascii="Symbol" w:hAnsi="Symbol" w:hint="default"/>
+      </w:rPr>
+    </w:lvl>
+    <w:lvl w:ilvl="7" w:tplc="04090003" w:tentative="1">
+      <w:start w:val="1"/>
+      <w:numFmt w:val="bullet"/>
+      <w:lvlText w:val="o"/>
+      <w:lvlJc w:val="left"/>
+      <w:pPr>
+        <w:ind w:left="5760" w:hanging="360"/>
+      </w:pPr>
+      <w:rPr>
+        <w:rFonts w:ascii="Courier New" w:hAnsi="Courier New" w:cs="Courier New" w:hint="default"/>
+      </w:rPr>
+    </w:lvl>
+    <w:lvl w:ilvl="8" w:tplc="04090005" w:tentative="1">
+      <w:start w:val="1"/>
+      <w:numFmt w:val="bullet"/>
+      <w:lvlText w:val=""/>
+      <w:lvlJc w:val="left"/>
+      <w:pPr>
+        <w:ind w:left="6480" w:hanging="360"/>
+      </w:pPr>
+      <w:rPr>
+        <w:rFonts w:ascii="Wingdings" w:hAnsi="Wingdings" w:hint="default"/>
+      </w:rPr>
+    </w:lvl>
+  </w:abstractNum>
+  <w:abstractNum w:abstractNumId="2">
     <w:nsid w:val="3D704144"/>
     <w:multiLevelType w:val="hybridMultilevel"/>
     <w:tmpl w:val="36A0033A"/>
@@ -2411,7 +1865,7 @@
       </w:pPr>
     </w:lvl>
   </w:abstractNum>
-  <w:abstractNum w:abstractNumId="2">
+  <w:abstractNum w:abstractNumId="3">
     <w:nsid w:val="42073630"/>
     <w:multiLevelType w:val="multilevel"/>
     <w:tmpl w:val="FA5EAA34"/>
@@ -2524,7 +1978,7 @@
       </w:rPr>
     </w:lvl>
   </w:abstractNum>
-  <w:abstractNum w:abstractNumId="3">
+  <w:abstractNum w:abstractNumId="4">
     <w:nsid w:val="5D875BCA"/>
     <w:multiLevelType w:val="multilevel"/>
     <w:tmpl w:val="1C8A46B8"/>
@@ -2637,7 +2091,7 @@
       </w:rPr>
     </w:lvl>
   </w:abstractNum>
-  <w:abstractNum w:abstractNumId="4">
+  <w:abstractNum w:abstractNumId="5">
     <w:nsid w:val="6A5F003F"/>
     <w:multiLevelType w:val="multilevel"/>
     <w:tmpl w:val="4F7CA112"/>
@@ -2751,18 +2205,21 @@
     </w:lvl>
   </w:abstractNum>
   <w:num w:numId="1">
-    <w:abstractNumId w:val="3"/>
+    <w:abstractNumId w:val="4"/>
   </w:num>
   <w:num w:numId="2">
-    <w:abstractNumId w:val="2"/>
+    <w:abstractNumId w:val="3"/>
   </w:num>
   <w:num w:numId="3">
     <w:abstractNumId w:val="0"/>
   </w:num>
   <w:num w:numId="4">
-    <w:abstractNumId w:val="4"/>
+    <w:abstractNumId w:val="5"/>
   </w:num>
   <w:num w:numId="5">
+    <w:abstractNumId w:val="2"/>
+  </w:num>
+  <w:num w:numId="6">
     <w:abstractNumId w:val="1"/>
   </w:num>
 </w:numbering>

</xml_diff>